<commit_message>
atur tampilan bagian 1
</commit_message>
<xml_diff>
--- a/panduan-konsisterma.docx
+++ b/panduan-konsisterma.docx
@@ -7,6 +7,7 @@
         <w:tabs>
           <w:tab w:val="left" w:pos="4153"/>
         </w:tabs>
+        <w:spacing w:line="276" w:lineRule="auto"/>
         <w:rPr>
           <w:sz w:val="24"/>
         </w:rPr>
@@ -23,6 +24,7 @@
         <w:tabs>
           <w:tab w:val="left" w:pos="4153"/>
         </w:tabs>
+        <w:spacing w:line="276" w:lineRule="auto"/>
         <w:rPr>
           <w:b/>
           <w:sz w:val="40"/>
@@ -38,7 +40,11 @@
         <w:t>Aplikasi Konsisterma PKN STAN dan CPNS</w:t>
       </w:r>
     </w:p>
-    <w:p/>
+    <w:p>
+      <w:pPr>
+        <w:spacing w:line="276" w:lineRule="auto"/>
+      </w:pPr>
+    </w:p>
     <w:p>
       <w:pPr>
         <w:pStyle w:val="ListParagraph"/>
@@ -46,6 +52,7 @@
           <w:ilvl w:val="0"/>
           <w:numId w:val="10"/>
         </w:numPr>
+        <w:spacing w:line="276" w:lineRule="auto"/>
       </w:pPr>
       <w:r>
         <w:t>Tahapan Instalasi Aplikasi</w:t>
@@ -58,6 +65,7 @@
           <w:ilvl w:val="1"/>
           <w:numId w:val="10"/>
         </w:numPr>
+        <w:spacing w:line="276" w:lineRule="auto"/>
       </w:pPr>
       <w:r>
         <w:t>Spesifikasi yang dibutuhkan</w:t>
@@ -70,6 +78,7 @@
           <w:ilvl w:val="1"/>
           <w:numId w:val="10"/>
         </w:numPr>
+        <w:spacing w:line="276" w:lineRule="auto"/>
       </w:pPr>
       <w:r>
         <w:t>I</w:t>
@@ -85,6 +94,7 @@
           <w:ilvl w:val="1"/>
           <w:numId w:val="10"/>
         </w:numPr>
+        <w:spacing w:line="276" w:lineRule="auto"/>
       </w:pPr>
       <w:r>
         <w:t>Atur path windows</w:t>
@@ -97,9 +107,10 @@
           <w:ilvl w:val="1"/>
           <w:numId w:val="10"/>
         </w:numPr>
-      </w:pPr>
-      <w:r>
-        <w:t>Instalasi aplikasi pendukung</w:t>
+        <w:spacing w:line="276" w:lineRule="auto"/>
+      </w:pPr>
+      <w:r>
+        <w:t>Cek path Python dan PIP</w:t>
       </w:r>
     </w:p>
     <w:p>
@@ -109,6 +120,20 @@
           <w:ilvl w:val="1"/>
           <w:numId w:val="10"/>
         </w:numPr>
+        <w:spacing w:line="276" w:lineRule="auto"/>
+      </w:pPr>
+      <w:r>
+        <w:t>Instalasi aplikasi pendukung</w:t>
+      </w:r>
+    </w:p>
+    <w:p>
+      <w:pPr>
+        <w:pStyle w:val="ListParagraph"/>
+        <w:numPr>
+          <w:ilvl w:val="1"/>
+          <w:numId w:val="10"/>
+        </w:numPr>
+        <w:spacing w:line="276" w:lineRule="auto"/>
       </w:pPr>
       <w:r>
         <w:t>Instalasi aplikasi Konsisterma</w:t>
@@ -121,6 +146,7 @@
           <w:ilvl w:val="0"/>
           <w:numId w:val="10"/>
         </w:numPr>
+        <w:spacing w:line="276" w:lineRule="auto"/>
       </w:pPr>
       <w:r>
         <w:t>Tahapan Penggunaan Aplikasi</w:t>
@@ -133,6 +159,7 @@
           <w:ilvl w:val="1"/>
           <w:numId w:val="10"/>
         </w:numPr>
+        <w:spacing w:line="276" w:lineRule="auto"/>
       </w:pPr>
       <w:r>
         <w:t>Konsisterma PKN-STAN</w:t>
@@ -145,20 +172,186 @@
           <w:ilvl w:val="1"/>
           <w:numId w:val="10"/>
         </w:numPr>
+        <w:spacing w:line="276" w:lineRule="auto"/>
       </w:pPr>
       <w:r>
         <w:t>Konsisterma CPNS</w:t>
       </w:r>
     </w:p>
-    <w:p/>
-    <w:p/>
-    <w:p>
-      <w:r>
-        <w:t>Tahapan Instalasi Aplikasi</w:t>
-      </w:r>
-    </w:p>
-    <w:p/>
-    <w:p>
+    <w:p>
+      <w:pPr>
+        <w:spacing w:line="276" w:lineRule="auto"/>
+      </w:pPr>
+    </w:p>
+    <w:p>
+      <w:pPr>
+        <w:spacing w:line="276" w:lineRule="auto"/>
+      </w:pPr>
+    </w:p>
+    <w:p>
+      <w:pPr>
+        <w:spacing w:line="276" w:lineRule="auto"/>
+      </w:pPr>
+    </w:p>
+    <w:p>
+      <w:pPr>
+        <w:spacing w:line="276" w:lineRule="auto"/>
+      </w:pPr>
+    </w:p>
+    <w:p>
+      <w:pPr>
+        <w:spacing w:line="276" w:lineRule="auto"/>
+      </w:pPr>
+    </w:p>
+    <w:p>
+      <w:pPr>
+        <w:spacing w:line="276" w:lineRule="auto"/>
+      </w:pPr>
+    </w:p>
+    <w:p>
+      <w:pPr>
+        <w:spacing w:line="276" w:lineRule="auto"/>
+      </w:pPr>
+    </w:p>
+    <w:p>
+      <w:pPr>
+        <w:spacing w:line="276" w:lineRule="auto"/>
+      </w:pPr>
+    </w:p>
+    <w:p>
+      <w:pPr>
+        <w:spacing w:line="276" w:lineRule="auto"/>
+      </w:pPr>
+    </w:p>
+    <w:p>
+      <w:pPr>
+        <w:spacing w:line="276" w:lineRule="auto"/>
+      </w:pPr>
+    </w:p>
+    <w:p>
+      <w:pPr>
+        <w:spacing w:line="276" w:lineRule="auto"/>
+      </w:pPr>
+    </w:p>
+    <w:p>
+      <w:pPr>
+        <w:spacing w:line="276" w:lineRule="auto"/>
+      </w:pPr>
+    </w:p>
+    <w:p>
+      <w:pPr>
+        <w:spacing w:line="276" w:lineRule="auto"/>
+      </w:pPr>
+    </w:p>
+    <w:p>
+      <w:pPr>
+        <w:spacing w:line="276" w:lineRule="auto"/>
+      </w:pPr>
+    </w:p>
+    <w:p>
+      <w:pPr>
+        <w:spacing w:line="276" w:lineRule="auto"/>
+      </w:pPr>
+    </w:p>
+    <w:p>
+      <w:pPr>
+        <w:spacing w:line="276" w:lineRule="auto"/>
+      </w:pPr>
+    </w:p>
+    <w:p>
+      <w:pPr>
+        <w:spacing w:line="276" w:lineRule="auto"/>
+      </w:pPr>
+    </w:p>
+    <w:p>
+      <w:pPr>
+        <w:spacing w:line="276" w:lineRule="auto"/>
+      </w:pPr>
+    </w:p>
+    <w:p>
+      <w:pPr>
+        <w:spacing w:line="276" w:lineRule="auto"/>
+      </w:pPr>
+    </w:p>
+    <w:p>
+      <w:pPr>
+        <w:spacing w:line="276" w:lineRule="auto"/>
+      </w:pPr>
+    </w:p>
+    <w:p>
+      <w:pPr>
+        <w:spacing w:line="276" w:lineRule="auto"/>
+      </w:pPr>
+    </w:p>
+    <w:p>
+      <w:pPr>
+        <w:spacing w:line="276" w:lineRule="auto"/>
+      </w:pPr>
+    </w:p>
+    <w:p>
+      <w:pPr>
+        <w:spacing w:line="276" w:lineRule="auto"/>
+      </w:pPr>
+    </w:p>
+    <w:p>
+      <w:pPr>
+        <w:spacing w:line="276" w:lineRule="auto"/>
+      </w:pPr>
+    </w:p>
+    <w:p>
+      <w:pPr>
+        <w:spacing w:line="276" w:lineRule="auto"/>
+      </w:pPr>
+    </w:p>
+    <w:p>
+      <w:pPr>
+        <w:spacing w:line="276" w:lineRule="auto"/>
+      </w:pPr>
+    </w:p>
+    <w:p>
+      <w:pPr>
+        <w:spacing w:line="276" w:lineRule="auto"/>
+      </w:pPr>
+    </w:p>
+    <w:p>
+      <w:pPr>
+        <w:spacing w:line="276" w:lineRule="auto"/>
+      </w:pPr>
+    </w:p>
+    <w:p>
+      <w:pPr>
+        <w:spacing w:line="276" w:lineRule="auto"/>
+        <w:rPr>
+          <w:sz w:val="52"/>
+          <w:szCs w:val="52"/>
+        </w:rPr>
+      </w:pPr>
+      <w:r>
+        <w:rPr>
+          <w:sz w:val="52"/>
+          <w:szCs w:val="52"/>
+        </w:rPr>
+        <w:lastRenderedPageBreak/>
+        <w:t xml:space="preserve">Tahapan </w:t>
+      </w:r>
+      <w:r>
+        <w:rPr>
+          <w:b/>
+          <w:sz w:val="52"/>
+          <w:szCs w:val="52"/>
+        </w:rPr>
+        <w:t>Instalasi Aplikasi</w:t>
+      </w:r>
+    </w:p>
+    <w:p>
+      <w:pPr>
+        <w:spacing w:line="276" w:lineRule="auto"/>
+      </w:pPr>
+    </w:p>
+    <w:p>
+      <w:pPr>
+        <w:spacing w:line="276" w:lineRule="auto"/>
+      </w:pPr>
       <w:r>
         <w:t>Aplikasi Konsisterma dibuat dengan bahasa pemrograman Python. Maka instalasi Python sangat diperlukan untuk menjalankan aplikasi Konsisterma secara lancar dan mudah. Download aplikasi Python di website resmi</w:t>
       </w:r>
@@ -178,21 +371,57 @@
         <w:t>. Pada panduan ini, versi Python yang digunakan adalah Python 3.7.</w:t>
       </w:r>
     </w:p>
-    <w:p/>
-    <w:p>
-      <w:r>
+    <w:p>
+      <w:pPr>
+        <w:spacing w:line="276" w:lineRule="auto"/>
+      </w:pPr>
+    </w:p>
+    <w:p>
+      <w:pPr>
+        <w:pStyle w:val="ListParagraph"/>
+        <w:numPr>
+          <w:ilvl w:val="0"/>
+          <w:numId w:val="12"/>
+        </w:numPr>
+        <w:spacing w:line="276" w:lineRule="auto"/>
+        <w:rPr>
+          <w:b/>
+          <w:sz w:val="28"/>
+        </w:rPr>
+      </w:pPr>
+      <w:r>
+        <w:rPr>
+          <w:b/>
+          <w:sz w:val="28"/>
+        </w:rPr>
         <w:t>Spesifikasi yang dibutuhkan</w:t>
       </w:r>
     </w:p>
-    <w:p/>
-    <w:p>
-      <w:r>
-        <w:t xml:space="preserve">Untuk memaksimalkan penggunaan aplikasi Konsisterma, spesifikasi hardware disarankan menggunakan spesifikasi </w:t>
+    <w:p>
+      <w:pPr>
+        <w:spacing w:line="276" w:lineRule="auto"/>
+      </w:pPr>
+    </w:p>
+    <w:p>
+      <w:pPr>
+        <w:spacing w:line="276" w:lineRule="auto"/>
+      </w:pPr>
+      <w:r>
+        <w:t xml:space="preserve">Untuk memaksimalkan penggunaan aplikasi Konsisterma, spesifikasi </w:t>
       </w:r>
       <w:r>
         <w:rPr>
           <w:i/>
         </w:rPr>
+        <w:t>hardware</w:t>
+      </w:r>
+      <w:r>
+        <w:t xml:space="preserve"> disarankan menggunakan spesifikasi </w:t>
+      </w:r>
+      <w:r>
+        <w:rPr>
+          <w:i/>
+        </w:rPr>
         <w:t>minimal</w:t>
       </w:r>
       <w:r>
@@ -200,39 +429,155 @@
       </w:r>
     </w:p>
     <w:p>
-      <w:r>
-        <w:t>Prosesor : Dual Core</w:t>
-      </w:r>
-    </w:p>
-    <w:p>
-      <w:r>
-        <w:t>Memori : 2 GB</w:t>
-      </w:r>
-    </w:p>
-    <w:p>
-      <w:r>
-        <w:t>Hardisk : 500 GB</w:t>
-      </w:r>
-    </w:p>
-    <w:p>
-      <w:r>
-        <w:t>Sistem operasi : Windows 8.1</w:t>
-      </w:r>
-      <w:r>
-        <w:t xml:space="preserve"> atau Windows 10</w:t>
-      </w:r>
-    </w:p>
-    <w:p/>
-    <w:p>
-      <w:r>
+      <w:pPr>
+        <w:spacing w:line="276" w:lineRule="auto"/>
+        <w:ind w:left="720"/>
+      </w:pPr>
+      <w:r>
+        <w:t xml:space="preserve">Prosesor </w:t>
+      </w:r>
+      <w:r>
+        <w:tab/>
+      </w:r>
+      <w:r>
+        <w:tab/>
+      </w:r>
+      <w:r>
+        <w:t xml:space="preserve">: </w:t>
+      </w:r>
+      <w:r>
+        <w:rPr>
+          <w:b/>
+        </w:rPr>
+        <w:t>Dual Core</w:t>
+      </w:r>
+    </w:p>
+    <w:p>
+      <w:pPr>
+        <w:spacing w:line="276" w:lineRule="auto"/>
+        <w:ind w:left="720"/>
+      </w:pPr>
+      <w:r>
+        <w:t xml:space="preserve">Memori </w:t>
+      </w:r>
+      <w:r>
+        <w:tab/>
+      </w:r>
+      <w:r>
+        <w:tab/>
+      </w:r>
+      <w:r>
+        <w:t xml:space="preserve">: </w:t>
+      </w:r>
+      <w:r>
+        <w:rPr>
+          <w:b/>
+        </w:rPr>
+        <w:t>2 GB</w:t>
+      </w:r>
+    </w:p>
+    <w:p>
+      <w:pPr>
+        <w:spacing w:line="276" w:lineRule="auto"/>
+        <w:ind w:left="720"/>
+      </w:pPr>
+      <w:r>
+        <w:t xml:space="preserve">Hardisk </w:t>
+      </w:r>
+      <w:r>
+        <w:tab/>
+      </w:r>
+      <w:r>
+        <w:tab/>
+      </w:r>
+      <w:r>
+        <w:t xml:space="preserve">: </w:t>
+      </w:r>
+      <w:r>
+        <w:rPr>
+          <w:b/>
+        </w:rPr>
+        <w:t>500 GB</w:t>
+      </w:r>
+    </w:p>
+    <w:p>
+      <w:pPr>
+        <w:spacing w:line="276" w:lineRule="auto"/>
+        <w:ind w:left="720"/>
+      </w:pPr>
+      <w:r>
+        <w:t xml:space="preserve">Sistem operasi </w:t>
+      </w:r>
+      <w:r>
+        <w:tab/>
+      </w:r>
+      <w:r>
+        <w:t xml:space="preserve">: </w:t>
+      </w:r>
+      <w:r>
+        <w:rPr>
+          <w:b/>
+        </w:rPr>
+        <w:t>Windows 8.1</w:t>
+      </w:r>
+      <w:r>
+        <w:rPr>
+          <w:b/>
+        </w:rPr>
+        <w:t xml:space="preserve"> </w:t>
+      </w:r>
+      <w:r>
+        <w:rPr>
+          <w:b/>
+          <w:i/>
+        </w:rPr>
+        <w:t>atau</w:t>
+      </w:r>
+      <w:r>
+        <w:rPr>
+          <w:b/>
+        </w:rPr>
+        <w:t xml:space="preserve"> Windows 10</w:t>
+      </w:r>
+    </w:p>
+    <w:p>
+      <w:pPr>
+        <w:spacing w:line="276" w:lineRule="auto"/>
+      </w:pPr>
+    </w:p>
+    <w:p>
+      <w:pPr>
+        <w:pStyle w:val="ListParagraph"/>
+        <w:numPr>
+          <w:ilvl w:val="0"/>
+          <w:numId w:val="12"/>
+        </w:numPr>
+        <w:spacing w:line="276" w:lineRule="auto"/>
+        <w:rPr>
+          <w:b/>
+          <w:sz w:val="28"/>
+        </w:rPr>
+      </w:pPr>
+      <w:r>
+        <w:rPr>
+          <w:b/>
+          <w:sz w:val="28"/>
+        </w:rPr>
         <w:t>Instalasi aplikasi utama</w:t>
       </w:r>
-      <w:bookmarkStart w:id="0" w:name="_GoBack"/>
-      <w:bookmarkEnd w:id="0"/>
-    </w:p>
-    <w:p/>
-    <w:p>
-      <w:pPr>
+    </w:p>
+    <w:p>
+      <w:pPr>
+        <w:spacing w:line="276" w:lineRule="auto"/>
+      </w:pPr>
+    </w:p>
+    <w:p>
+      <w:pPr>
+        <w:pStyle w:val="ListParagraph"/>
+        <w:numPr>
+          <w:ilvl w:val="0"/>
+          <w:numId w:val="14"/>
+        </w:numPr>
         <w:spacing w:line="276" w:lineRule="auto"/>
       </w:pPr>
       <w:r>
@@ -250,6 +595,11 @@
     </w:p>
     <w:p>
       <w:pPr>
+        <w:pStyle w:val="ListParagraph"/>
+        <w:numPr>
+          <w:ilvl w:val="0"/>
+          <w:numId w:val="14"/>
+        </w:numPr>
         <w:spacing w:line="276" w:lineRule="auto"/>
       </w:pPr>
       <w:r>
@@ -276,6 +626,11 @@
     </w:p>
     <w:p>
       <w:pPr>
+        <w:pStyle w:val="ListParagraph"/>
+        <w:numPr>
+          <w:ilvl w:val="0"/>
+          <w:numId w:val="14"/>
+        </w:numPr>
         <w:spacing w:line="276" w:lineRule="auto"/>
       </w:pPr>
       <w:r>
@@ -284,8 +639,12 @@
     </w:p>
     <w:p>
       <w:pPr>
-        <w:spacing w:line="276" w:lineRule="auto"/>
-        <w:ind w:left="720"/>
+        <w:pStyle w:val="ListParagraph"/>
+        <w:numPr>
+          <w:ilvl w:val="1"/>
+          <w:numId w:val="14"/>
+        </w:numPr>
+        <w:spacing w:line="276" w:lineRule="auto"/>
       </w:pPr>
       <w:r>
         <w:t xml:space="preserve">Python 3.7 bisa di download dari website </w:t>
@@ -302,6 +661,11 @@
     </w:p>
     <w:p>
       <w:pPr>
+        <w:pStyle w:val="ListParagraph"/>
+        <w:numPr>
+          <w:ilvl w:val="0"/>
+          <w:numId w:val="14"/>
+        </w:numPr>
         <w:spacing w:line="276" w:lineRule="auto"/>
       </w:pPr>
       <w:r>
@@ -320,24 +684,23 @@
     <w:p>
       <w:pPr>
         <w:spacing w:line="276" w:lineRule="auto"/>
-        <w:ind w:left="720"/>
+        <w:ind w:left="1080"/>
         <w:jc w:val="center"/>
       </w:pPr>
       <w:r>
         <w:rPr>
           <w:noProof/>
         </w:rPr>
-        <w:lastRenderedPageBreak/>
         <mc:AlternateContent>
           <mc:Choice Requires="wps">
             <w:drawing>
               <wp:anchor distT="0" distB="0" distL="114300" distR="114300" simplePos="0" relativeHeight="251659264" behindDoc="0" locked="0" layoutInCell="1" allowOverlap="1" wp14:anchorId="3A664995" wp14:editId="0121B0CD">
                 <wp:simplePos x="0" y="0"/>
-                <wp:positionH relativeFrom="column">
-                  <wp:posOffset>2385060</wp:posOffset>
+                <wp:positionH relativeFrom="margin">
+                  <wp:posOffset>2469515</wp:posOffset>
                 </wp:positionH>
                 <wp:positionV relativeFrom="paragraph">
-                  <wp:posOffset>1603375</wp:posOffset>
+                  <wp:posOffset>1593850</wp:posOffset>
                 </wp:positionV>
                 <wp:extent cx="1238250" cy="352425"/>
                 <wp:effectExtent l="0" t="0" r="19050" b="28575"/>
@@ -399,7 +762,9 @@
           </mc:Choice>
           <mc:Fallback>
             <w:pict>
-              <v:rect w14:anchorId="65C782A9" id="Rectangle 7" o:spid="_x0000_s1026" style="position:absolute;margin-left:187.8pt;margin-top:126.25pt;width:97.5pt;height:27.75pt;z-index:251659264;visibility:visible;mso-wrap-style:square;mso-width-percent:0;mso-height-percent:0;mso-wrap-distance-left:9pt;mso-wrap-distance-top:0;mso-wrap-distance-right:9pt;mso-wrap-distance-bottom:0;mso-position-horizontal:absolute;mso-position-horizontal-relative:text;mso-position-vertical:absolute;mso-position-vertical-relative:text;mso-width-percent:0;mso-height-percent:0;mso-width-relative:margin;mso-height-relative:margin;v-text-anchor:middle" o:gfxdata="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" filled="f" strokecolor="red" strokeweight="1pt"/>
+              <v:rect w14:anchorId="2F98F1CD" id="Rectangle 7" o:spid="_x0000_s1026" style="position:absolute;margin-left:194.45pt;margin-top:125.5pt;width:97.5pt;height:27.75pt;z-index:251659264;visibility:visible;mso-wrap-style:square;mso-width-percent:0;mso-height-percent:0;mso-wrap-distance-left:9pt;mso-wrap-distance-top:0;mso-wrap-distance-right:9pt;mso-wrap-distance-bottom:0;mso-position-horizontal:absolute;mso-position-horizontal-relative:margin;mso-position-vertical:absolute;mso-position-vertical-relative:text;mso-width-percent:0;mso-height-percent:0;mso-width-relative:margin;mso-height-relative:margin;v-text-anchor:middle" o:gfxdata="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" filled="f" strokecolor="red" strokeweight="1pt">
+                <w10:wrap anchorx="margin"/>
+              </v:rect>
             </w:pict>
           </mc:Fallback>
         </mc:AlternateContent>
@@ -424,7 +789,7 @@
                     <pic:cNvPicPr/>
                   </pic:nvPicPr>
                   <pic:blipFill>
-                    <a:blip r:embed="rId5">
+                    <a:blip r:embed="rId6">
                       <a:extLst>
                         <a:ext uri="{28A0092B-C50C-407E-A947-70E740481C1C}">
                           <a14:useLocalDpi xmlns:a14="http://schemas.microsoft.com/office/drawing/2010/main" val="0"/>
@@ -454,8 +819,49 @@
     <w:p>
       <w:pPr>
         <w:spacing w:line="276" w:lineRule="auto"/>
-      </w:pPr>
-      <w:r>
+        <w:ind w:left="1080"/>
+        <w:jc w:val="center"/>
+      </w:pPr>
+    </w:p>
+    <w:p>
+      <w:pPr>
+        <w:spacing w:line="276" w:lineRule="auto"/>
+        <w:ind w:left="1080"/>
+        <w:jc w:val="center"/>
+      </w:pPr>
+    </w:p>
+    <w:p>
+      <w:pPr>
+        <w:spacing w:line="276" w:lineRule="auto"/>
+        <w:ind w:left="1080"/>
+        <w:jc w:val="center"/>
+      </w:pPr>
+    </w:p>
+    <w:p>
+      <w:pPr>
+        <w:spacing w:line="276" w:lineRule="auto"/>
+        <w:ind w:left="1080"/>
+        <w:jc w:val="center"/>
+      </w:pPr>
+    </w:p>
+    <w:p>
+      <w:pPr>
+        <w:spacing w:line="276" w:lineRule="auto"/>
+        <w:ind w:left="1080"/>
+        <w:jc w:val="center"/>
+      </w:pPr>
+    </w:p>
+    <w:p>
+      <w:pPr>
+        <w:pStyle w:val="ListParagraph"/>
+        <w:numPr>
+          <w:ilvl w:val="0"/>
+          <w:numId w:val="14"/>
+        </w:numPr>
+        <w:spacing w:line="276" w:lineRule="auto"/>
+      </w:pPr>
+      <w:r>
+        <w:lastRenderedPageBreak/>
         <w:t xml:space="preserve">Klik tombol </w:t>
       </w:r>
       <w:r>
@@ -471,7 +877,7 @@
     <w:p>
       <w:pPr>
         <w:spacing w:line="276" w:lineRule="auto"/>
-        <w:ind w:left="720"/>
+        <w:ind w:left="1080"/>
         <w:jc w:val="center"/>
       </w:pPr>
       <w:r>
@@ -484,10 +890,10 @@
               <wp:anchor distT="0" distB="0" distL="114300" distR="114300" simplePos="0" relativeHeight="251660288" behindDoc="0" locked="0" layoutInCell="1" allowOverlap="1" wp14:anchorId="30DB6C7F" wp14:editId="6CDE09E4">
                 <wp:simplePos x="0" y="0"/>
                 <wp:positionH relativeFrom="column">
-                  <wp:posOffset>4159885</wp:posOffset>
+                  <wp:posOffset>4283710</wp:posOffset>
                 </wp:positionH>
                 <wp:positionV relativeFrom="paragraph">
-                  <wp:posOffset>2337435</wp:posOffset>
+                  <wp:posOffset>2346960</wp:posOffset>
                 </wp:positionV>
                 <wp:extent cx="628650" cy="234087"/>
                 <wp:effectExtent l="0" t="0" r="19050" b="13970"/>
@@ -536,7 +942,7 @@
           </mc:Choice>
           <mc:Fallback>
             <w:pict>
-              <v:rect w14:anchorId="7FA4DA0A" id="Rectangle 9" o:spid="_x0000_s1026" style="position:absolute;margin-left:327.55pt;margin-top:184.05pt;width:49.5pt;height:18.45pt;z-index:251660288;visibility:visible;mso-wrap-style:square;mso-width-percent:0;mso-height-percent:0;mso-wrap-distance-left:9pt;mso-wrap-distance-top:0;mso-wrap-distance-right:9pt;mso-wrap-distance-bottom:0;mso-position-horizontal:absolute;mso-position-horizontal-relative:text;mso-position-vertical:absolute;mso-position-vertical-relative:text;mso-width-percent:0;mso-height-percent:0;mso-width-relative:margin;mso-height-relative:margin;v-text-anchor:middle" o:gfxdata="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" filled="f" strokecolor="red" strokeweight="1pt"/>
+              <v:rect w14:anchorId="233002AE" id="Rectangle 9" o:spid="_x0000_s1026" style="position:absolute;margin-left:337.3pt;margin-top:184.8pt;width:49.5pt;height:18.45pt;z-index:251660288;visibility:visible;mso-wrap-style:square;mso-width-percent:0;mso-height-percent:0;mso-wrap-distance-left:9pt;mso-wrap-distance-top:0;mso-wrap-distance-right:9pt;mso-wrap-distance-bottom:0;mso-position-horizontal:absolute;mso-position-horizontal-relative:text;mso-position-vertical:absolute;mso-position-vertical-relative:text;mso-width-percent:0;mso-height-percent:0;mso-width-relative:margin;mso-height-relative:margin;v-text-anchor:middle" o:gfxdata="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" filled="f" strokecolor="red" strokeweight="1pt"/>
             </w:pict>
           </mc:Fallback>
         </mc:AlternateContent>
@@ -561,7 +967,7 @@
                     <pic:cNvPicPr/>
                   </pic:nvPicPr>
                   <pic:blipFill>
-                    <a:blip r:embed="rId6">
+                    <a:blip r:embed="rId7">
                       <a:extLst>
                         <a:ext uri="{28A0092B-C50C-407E-A947-70E740481C1C}">
                           <a14:useLocalDpi xmlns:a14="http://schemas.microsoft.com/office/drawing/2010/main" val="0"/>
@@ -590,6 +996,11 @@
     </w:p>
     <w:p>
       <w:pPr>
+        <w:pStyle w:val="ListParagraph"/>
+        <w:numPr>
+          <w:ilvl w:val="0"/>
+          <w:numId w:val="14"/>
+        </w:numPr>
         <w:spacing w:line="276" w:lineRule="auto"/>
       </w:pPr>
       <w:r>
@@ -617,7 +1028,7 @@
     <w:p>
       <w:pPr>
         <w:spacing w:line="276" w:lineRule="auto"/>
-        <w:ind w:left="720"/>
+        <w:ind w:left="1080"/>
         <w:jc w:val="center"/>
       </w:pPr>
       <w:r>
@@ -630,7 +1041,7 @@
               <wp:anchor distT="0" distB="0" distL="114300" distR="114300" simplePos="0" relativeHeight="251661312" behindDoc="0" locked="0" layoutInCell="1" allowOverlap="1" wp14:anchorId="771EEAE1" wp14:editId="7825BAB0">
                 <wp:simplePos x="0" y="0"/>
                 <wp:positionH relativeFrom="column">
-                  <wp:posOffset>4757420</wp:posOffset>
+                  <wp:posOffset>4881245</wp:posOffset>
                 </wp:positionH>
                 <wp:positionV relativeFrom="paragraph">
                   <wp:posOffset>1918335</wp:posOffset>
@@ -682,7 +1093,7 @@
           </mc:Choice>
           <mc:Fallback>
             <w:pict>
-              <v:rect w14:anchorId="59E53EC5" id="Rectangle 11" o:spid="_x0000_s1026" style="position:absolute;margin-left:374.6pt;margin-top:151.05pt;width:47.25pt;height:18.45pt;z-index:251661312;visibility:visible;mso-wrap-style:square;mso-width-percent:0;mso-height-percent:0;mso-wrap-distance-left:9pt;mso-wrap-distance-top:0;mso-wrap-distance-right:9pt;mso-wrap-distance-bottom:0;mso-position-horizontal:absolute;mso-position-horizontal-relative:text;mso-position-vertical:absolute;mso-position-vertical-relative:text;mso-width-percent:0;mso-height-percent:0;mso-width-relative:margin;mso-height-relative:margin;v-text-anchor:middle" o:gfxdata="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" filled="f" strokecolor="red" strokeweight="1pt"/>
+              <v:rect w14:anchorId="3B7BAAF9" id="Rectangle 11" o:spid="_x0000_s1026" style="position:absolute;margin-left:384.35pt;margin-top:151.05pt;width:47.25pt;height:18.45pt;z-index:251661312;visibility:visible;mso-wrap-style:square;mso-width-percent:0;mso-height-percent:0;mso-wrap-distance-left:9pt;mso-wrap-distance-top:0;mso-wrap-distance-right:9pt;mso-wrap-distance-bottom:0;mso-position-horizontal:absolute;mso-position-horizontal-relative:text;mso-position-vertical:absolute;mso-position-vertical-relative:text;mso-width-percent:0;mso-height-percent:0;mso-width-relative:margin;mso-height-relative:margin;v-text-anchor:middle" o:gfxdata="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" filled="f" strokecolor="red" strokeweight="1pt"/>
             </w:pict>
           </mc:Fallback>
         </mc:AlternateContent>
@@ -707,7 +1118,7 @@
                     <pic:cNvPicPr/>
                   </pic:nvPicPr>
                   <pic:blipFill>
-                    <a:blip r:embed="rId7">
+                    <a:blip r:embed="rId8">
                       <a:extLst>
                         <a:ext uri="{28A0092B-C50C-407E-A947-70E740481C1C}">
                           <a14:useLocalDpi xmlns:a14="http://schemas.microsoft.com/office/drawing/2010/main" val="0"/>
@@ -736,6 +1147,11 @@
     </w:p>
     <w:p>
       <w:pPr>
+        <w:pStyle w:val="ListParagraph"/>
+        <w:numPr>
+          <w:ilvl w:val="0"/>
+          <w:numId w:val="14"/>
+        </w:numPr>
         <w:spacing w:line="276" w:lineRule="auto"/>
       </w:pPr>
       <w:r>
@@ -763,21 +1179,20 @@
     <w:p>
       <w:pPr>
         <w:spacing w:line="276" w:lineRule="auto"/>
-        <w:ind w:left="720"/>
+        <w:ind w:left="1080"/>
         <w:jc w:val="center"/>
       </w:pPr>
       <w:r>
         <w:rPr>
           <w:noProof/>
         </w:rPr>
-        <w:lastRenderedPageBreak/>
         <mc:AlternateContent>
           <mc:Choice Requires="wps">
             <w:drawing>
               <wp:anchor distT="0" distB="0" distL="114300" distR="114300" simplePos="0" relativeHeight="251662336" behindDoc="0" locked="0" layoutInCell="1" allowOverlap="1" wp14:anchorId="45159119" wp14:editId="676C373C">
                 <wp:simplePos x="0" y="0"/>
                 <wp:positionH relativeFrom="column">
-                  <wp:posOffset>3171825</wp:posOffset>
+                  <wp:posOffset>3286125</wp:posOffset>
                 </wp:positionH>
                 <wp:positionV relativeFrom="paragraph">
                   <wp:posOffset>1867535</wp:posOffset>
@@ -829,7 +1244,7 @@
           </mc:Choice>
           <mc:Fallback>
             <w:pict>
-              <v:rect w14:anchorId="59AF0062" id="Rectangle 13" o:spid="_x0000_s1026" style="position:absolute;margin-left:249.75pt;margin-top:147.05pt;width:43.8pt;height:18.45pt;z-index:251662336;visibility:visible;mso-wrap-style:square;mso-width-percent:0;mso-height-percent:0;mso-wrap-distance-left:9pt;mso-wrap-distance-top:0;mso-wrap-distance-right:9pt;mso-wrap-distance-bottom:0;mso-position-horizontal:absolute;mso-position-horizontal-relative:text;mso-position-vertical:absolute;mso-position-vertical-relative:text;mso-width-percent:0;mso-height-percent:0;mso-width-relative:margin;mso-height-relative:margin;v-text-anchor:middle" o:gfxdata="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" filled="f" strokecolor="red" strokeweight="1pt"/>
+              <v:rect w14:anchorId="22F5B5DA" id="Rectangle 13" o:spid="_x0000_s1026" style="position:absolute;margin-left:258.75pt;margin-top:147.05pt;width:43.8pt;height:18.45pt;z-index:251662336;visibility:visible;mso-wrap-style:square;mso-width-percent:0;mso-height-percent:0;mso-wrap-distance-left:9pt;mso-wrap-distance-top:0;mso-wrap-distance-right:9pt;mso-wrap-distance-bottom:0;mso-position-horizontal:absolute;mso-position-horizontal-relative:text;mso-position-vertical:absolute;mso-position-vertical-relative:text;mso-width-percent:0;mso-height-percent:0;mso-width-relative:margin;mso-height-relative:margin;v-text-anchor:middle" o:gfxdata="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" filled="f" strokecolor="red" strokeweight="1pt"/>
             </w:pict>
           </mc:Fallback>
         </mc:AlternateContent>
@@ -854,7 +1269,7 @@
                     <pic:cNvPicPr/>
                   </pic:nvPicPr>
                   <pic:blipFill>
-                    <a:blip r:embed="rId8">
+                    <a:blip r:embed="rId9">
                       <a:extLst>
                         <a:ext uri="{28A0092B-C50C-407E-A947-70E740481C1C}">
                           <a14:useLocalDpi xmlns:a14="http://schemas.microsoft.com/office/drawing/2010/main" val="0"/>
@@ -884,8 +1299,42 @@
     <w:p>
       <w:pPr>
         <w:spacing w:line="276" w:lineRule="auto"/>
-      </w:pPr>
-      <w:r>
+        <w:ind w:left="1080"/>
+        <w:jc w:val="center"/>
+      </w:pPr>
+    </w:p>
+    <w:p>
+      <w:pPr>
+        <w:spacing w:line="276" w:lineRule="auto"/>
+        <w:ind w:left="1080"/>
+        <w:jc w:val="center"/>
+      </w:pPr>
+    </w:p>
+    <w:p>
+      <w:pPr>
+        <w:spacing w:line="276" w:lineRule="auto"/>
+        <w:ind w:left="1080"/>
+        <w:jc w:val="center"/>
+      </w:pPr>
+    </w:p>
+    <w:p>
+      <w:pPr>
+        <w:spacing w:line="276" w:lineRule="auto"/>
+        <w:ind w:left="1080"/>
+        <w:jc w:val="center"/>
+      </w:pPr>
+    </w:p>
+    <w:p>
+      <w:pPr>
+        <w:pStyle w:val="ListParagraph"/>
+        <w:numPr>
+          <w:ilvl w:val="0"/>
+          <w:numId w:val="14"/>
+        </w:numPr>
+        <w:spacing w:line="276" w:lineRule="auto"/>
+      </w:pPr>
+      <w:r>
+        <w:lastRenderedPageBreak/>
         <w:t xml:space="preserve">Pilih tombol </w:t>
       </w:r>
       <w:r>
@@ -910,7 +1359,7 @@
     <w:p>
       <w:pPr>
         <w:spacing w:line="276" w:lineRule="auto"/>
-        <w:ind w:left="720"/>
+        <w:ind w:left="1080"/>
         <w:jc w:val="center"/>
       </w:pPr>
       <w:r>
@@ -923,7 +1372,7 @@
               <wp:anchor distT="0" distB="0" distL="114300" distR="114300" simplePos="0" relativeHeight="251663360" behindDoc="0" locked="0" layoutInCell="1" allowOverlap="1" wp14:anchorId="1D019178" wp14:editId="6036740B">
                 <wp:simplePos x="0" y="0"/>
                 <wp:positionH relativeFrom="column">
-                  <wp:posOffset>4114800</wp:posOffset>
+                  <wp:posOffset>4238625</wp:posOffset>
                 </wp:positionH>
                 <wp:positionV relativeFrom="paragraph">
                   <wp:posOffset>2337435</wp:posOffset>
@@ -975,7 +1424,7 @@
           </mc:Choice>
           <mc:Fallback>
             <w:pict>
-              <v:rect w14:anchorId="066FFAF6" id="Rectangle 15" o:spid="_x0000_s1026" style="position:absolute;margin-left:324pt;margin-top:184.05pt;width:52.4pt;height:18.45pt;z-index:251663360;visibility:visible;mso-wrap-style:square;mso-width-percent:0;mso-height-percent:0;mso-wrap-distance-left:9pt;mso-wrap-distance-top:0;mso-wrap-distance-right:9pt;mso-wrap-distance-bottom:0;mso-position-horizontal:absolute;mso-position-horizontal-relative:text;mso-position-vertical:absolute;mso-position-vertical-relative:text;mso-width-percent:0;mso-height-percent:0;mso-width-relative:margin;mso-height-relative:margin;v-text-anchor:middle" o:gfxdata="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" filled="f" strokecolor="red" strokeweight="1pt"/>
+              <v:rect w14:anchorId="5D861AA5" id="Rectangle 15" o:spid="_x0000_s1026" style="position:absolute;margin-left:333.75pt;margin-top:184.05pt;width:52.4pt;height:18.45pt;z-index:251663360;visibility:visible;mso-wrap-style:square;mso-width-percent:0;mso-height-percent:0;mso-wrap-distance-left:9pt;mso-wrap-distance-top:0;mso-wrap-distance-right:9pt;mso-wrap-distance-bottom:0;mso-position-horizontal:absolute;mso-position-horizontal-relative:text;mso-position-vertical:absolute;mso-position-vertical-relative:text;mso-width-percent:0;mso-height-percent:0;mso-width-relative:margin;mso-height-relative:margin;v-text-anchor:middle" o:gfxdata="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" filled="f" strokecolor="red" strokeweight="1pt"/>
             </w:pict>
           </mc:Fallback>
         </mc:AlternateContent>
@@ -1000,7 +1449,7 @@
                     <pic:cNvPicPr/>
                   </pic:nvPicPr>
                   <pic:blipFill>
-                    <a:blip r:embed="rId9">
+                    <a:blip r:embed="rId10">
                       <a:extLst>
                         <a:ext uri="{28A0092B-C50C-407E-A947-70E740481C1C}">
                           <a14:useLocalDpi xmlns:a14="http://schemas.microsoft.com/office/drawing/2010/main" val="0"/>
@@ -1029,6 +1478,11 @@
     </w:p>
     <w:p>
       <w:pPr>
+        <w:pStyle w:val="ListParagraph"/>
+        <w:numPr>
+          <w:ilvl w:val="0"/>
+          <w:numId w:val="14"/>
+        </w:numPr>
         <w:spacing w:line="276" w:lineRule="auto"/>
       </w:pPr>
       <w:r>
@@ -1038,7 +1492,7 @@
     <w:p>
       <w:pPr>
         <w:spacing w:line="276" w:lineRule="auto"/>
-        <w:ind w:left="720"/>
+        <w:ind w:left="1080"/>
         <w:jc w:val="center"/>
       </w:pPr>
       <w:r>
@@ -1061,7 +1515,7 @@
                     <pic:cNvPicPr/>
                   </pic:nvPicPr>
                   <pic:blipFill>
-                    <a:blip r:embed="rId10">
+                    <a:blip r:embed="rId11">
                       <a:extLst>
                         <a:ext uri="{28A0092B-C50C-407E-A947-70E740481C1C}">
                           <a14:useLocalDpi xmlns:a14="http://schemas.microsoft.com/office/drawing/2010/main" val="0"/>
@@ -1090,6 +1544,11 @@
     </w:p>
     <w:p>
       <w:pPr>
+        <w:pStyle w:val="ListParagraph"/>
+        <w:numPr>
+          <w:ilvl w:val="0"/>
+          <w:numId w:val="14"/>
+        </w:numPr>
         <w:spacing w:line="276" w:lineRule="auto"/>
       </w:pPr>
       <w:r>
@@ -1099,14 +1558,13 @@
     <w:p>
       <w:pPr>
         <w:spacing w:line="276" w:lineRule="auto"/>
-        <w:ind w:left="720"/>
+        <w:ind w:left="1080"/>
         <w:jc w:val="center"/>
       </w:pPr>
       <w:r>
         <w:rPr>
           <w:noProof/>
         </w:rPr>
-        <w:lastRenderedPageBreak/>
         <w:drawing>
           <wp:inline distT="0" distB="0" distL="0" distR="0" wp14:anchorId="015C0BBC" wp14:editId="433AD76E">
             <wp:extent cx="4320000" cy="2680560"/>
@@ -1123,7 +1581,7 @@
                     <pic:cNvPicPr/>
                   </pic:nvPicPr>
                   <pic:blipFill>
-                    <a:blip r:embed="rId11">
+                    <a:blip r:embed="rId12">
                       <a:extLst>
                         <a:ext uri="{28A0092B-C50C-407E-A947-70E740481C1C}">
                           <a14:useLocalDpi xmlns:a14="http://schemas.microsoft.com/office/drawing/2010/main" val="0"/>
@@ -1150,16 +1608,67 @@
         </w:drawing>
       </w:r>
     </w:p>
-    <w:p/>
-    <w:p/>
-    <w:p>
-      <w:r>
+    <w:p>
+      <w:pPr>
+        <w:pStyle w:val="ListParagraph"/>
+        <w:numPr>
+          <w:ilvl w:val="0"/>
+          <w:numId w:val="14"/>
+        </w:numPr>
+        <w:spacing w:line="276" w:lineRule="auto"/>
+      </w:pPr>
+      <w:r>
+        <w:t xml:space="preserve">Tutup tampilan layar instalasi dengan klik tombol </w:t>
+      </w:r>
+      <w:r>
+        <w:rPr>
+          <w:b/>
+        </w:rPr>
+        <w:t>Close</w:t>
+      </w:r>
+      <w:r>
+        <w:t>.</w:t>
+      </w:r>
+    </w:p>
+    <w:p>
+      <w:pPr>
+        <w:spacing w:line="276" w:lineRule="auto"/>
+      </w:pPr>
+    </w:p>
+    <w:p>
+      <w:pPr>
+        <w:pStyle w:val="ListParagraph"/>
+        <w:numPr>
+          <w:ilvl w:val="0"/>
+          <w:numId w:val="12"/>
+        </w:numPr>
+        <w:spacing w:line="276" w:lineRule="auto"/>
+        <w:rPr>
+          <w:b/>
+          <w:sz w:val="28"/>
+        </w:rPr>
+      </w:pPr>
+      <w:r>
+        <w:rPr>
+          <w:b/>
+          <w:sz w:val="28"/>
+        </w:rPr>
+        <w:lastRenderedPageBreak/>
         <w:t>Atur path windows</w:t>
       </w:r>
     </w:p>
-    <w:p/>
-    <w:p>
-      <w:pPr>
+    <w:p>
+      <w:pPr>
+        <w:spacing w:line="276" w:lineRule="auto"/>
+      </w:pPr>
+    </w:p>
+    <w:p>
+      <w:pPr>
+        <w:pStyle w:val="ListParagraph"/>
+        <w:numPr>
+          <w:ilvl w:val="0"/>
+          <w:numId w:val="15"/>
+        </w:numPr>
         <w:spacing w:line="276" w:lineRule="auto"/>
       </w:pPr>
       <w:r>
@@ -1196,7 +1705,7 @@
     <w:p>
       <w:pPr>
         <w:spacing w:line="276" w:lineRule="auto"/>
-        <w:ind w:left="720"/>
+        <w:ind w:left="1080"/>
         <w:jc w:val="center"/>
       </w:pPr>
       <w:r>
@@ -1209,10 +1718,10 @@
               <wp:anchor distT="0" distB="0" distL="114300" distR="114300" simplePos="0" relativeHeight="251665408" behindDoc="0" locked="0" layoutInCell="1" allowOverlap="1" wp14:anchorId="7D1AECD4" wp14:editId="0CFC8737">
                 <wp:simplePos x="0" y="0"/>
                 <wp:positionH relativeFrom="column">
-                  <wp:posOffset>2963938</wp:posOffset>
+                  <wp:posOffset>3049270</wp:posOffset>
                 </wp:positionH>
                 <wp:positionV relativeFrom="paragraph">
-                  <wp:posOffset>1751682</wp:posOffset>
+                  <wp:posOffset>1751330</wp:posOffset>
                 </wp:positionV>
                 <wp:extent cx="665683" cy="153281"/>
                 <wp:effectExtent l="0" t="0" r="20320" b="18415"/>
@@ -1261,7 +1770,7 @@
           </mc:Choice>
           <mc:Fallback>
             <w:pict>
-              <v:rect w14:anchorId="12CD4C34" id="Rectangle 25" o:spid="_x0000_s1026" style="position:absolute;margin-left:233.4pt;margin-top:137.95pt;width:52.4pt;height:12.05pt;z-index:251665408;visibility:visible;mso-wrap-style:square;mso-width-percent:0;mso-height-percent:0;mso-wrap-distance-left:9pt;mso-wrap-distance-top:0;mso-wrap-distance-right:9pt;mso-wrap-distance-bottom:0;mso-position-horizontal:absolute;mso-position-horizontal-relative:text;mso-position-vertical:absolute;mso-position-vertical-relative:text;mso-width-percent:0;mso-height-percent:0;mso-width-relative:margin;mso-height-relative:margin;v-text-anchor:middle" o:gfxdata="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" filled="f" strokecolor="red" strokeweight="1pt"/>
+              <v:rect w14:anchorId="527030FA" id="Rectangle 25" o:spid="_x0000_s1026" style="position:absolute;margin-left:240.1pt;margin-top:137.9pt;width:52.4pt;height:12.05pt;z-index:251665408;visibility:visible;mso-wrap-style:square;mso-width-percent:0;mso-height-percent:0;mso-wrap-distance-left:9pt;mso-wrap-distance-top:0;mso-wrap-distance-right:9pt;mso-wrap-distance-bottom:0;mso-position-horizontal:absolute;mso-position-horizontal-relative:text;mso-position-vertical:absolute;mso-position-vertical-relative:text;mso-width-percent:0;mso-height-percent:0;mso-width-relative:margin;mso-height-relative:margin;v-text-anchor:middle" o:gfxdata="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" filled="f" strokecolor="red" strokeweight="1pt"/>
             </w:pict>
           </mc:Fallback>
         </mc:AlternateContent>
@@ -1286,7 +1795,7 @@
                     <pic:cNvPicPr/>
                   </pic:nvPicPr>
                   <pic:blipFill rotWithShape="1">
-                    <a:blip r:embed="rId12">
+                    <a:blip r:embed="rId13">
                       <a:extLst>
                         <a:ext uri="{28A0092B-C50C-407E-A947-70E740481C1C}">
                           <a14:useLocalDpi xmlns:a14="http://schemas.microsoft.com/office/drawing/2010/main" val="0"/>
@@ -1322,12 +1831,18 @@
     </w:p>
     <w:p>
       <w:pPr>
+        <w:spacing w:line="276" w:lineRule="auto"/>
+        <w:ind w:left="1080"/>
+        <w:jc w:val="center"/>
+      </w:pPr>
+    </w:p>
+    <w:p>
+      <w:pPr>
         <w:pStyle w:val="ListParagraph"/>
-        <w:spacing w:line="276" w:lineRule="auto"/>
-      </w:pPr>
-    </w:p>
-    <w:p>
-      <w:pPr>
+        <w:numPr>
+          <w:ilvl w:val="0"/>
+          <w:numId w:val="15"/>
+        </w:numPr>
         <w:spacing w:line="276" w:lineRule="auto"/>
       </w:pPr>
       <w:r>
@@ -1345,28 +1860,21 @@
     </w:p>
     <w:p>
       <w:pPr>
-        <w:pStyle w:val="ListParagraph"/>
-        <w:spacing w:line="276" w:lineRule="auto"/>
-      </w:pPr>
-    </w:p>
-    <w:p>
-      <w:pPr>
-        <w:spacing w:line="276" w:lineRule="auto"/>
-        <w:ind w:left="720"/>
+        <w:spacing w:line="276" w:lineRule="auto"/>
+        <w:ind w:left="1080"/>
         <w:jc w:val="center"/>
       </w:pPr>
       <w:r>
         <w:rPr>
           <w:noProof/>
         </w:rPr>
-        <w:lastRenderedPageBreak/>
         <mc:AlternateContent>
           <mc:Choice Requires="wps">
             <w:drawing>
               <wp:anchor distT="0" distB="0" distL="114300" distR="114300" simplePos="0" relativeHeight="251666432" behindDoc="0" locked="0" layoutInCell="1" allowOverlap="1" wp14:anchorId="7356FBCE" wp14:editId="6B06F323">
                 <wp:simplePos x="0" y="0"/>
                 <wp:positionH relativeFrom="column">
-                  <wp:posOffset>1096010</wp:posOffset>
+                  <wp:posOffset>1248410</wp:posOffset>
                 </wp:positionH>
                 <wp:positionV relativeFrom="paragraph">
                   <wp:posOffset>982345</wp:posOffset>
@@ -1418,7 +1926,7 @@
           </mc:Choice>
           <mc:Fallback>
             <w:pict>
-              <v:rect w14:anchorId="47E94726" id="Rectangle 26" o:spid="_x0000_s1026" style="position:absolute;margin-left:86.3pt;margin-top:77.35pt;width:80.5pt;height:13.5pt;z-index:251666432;visibility:visible;mso-wrap-style:square;mso-width-percent:0;mso-height-percent:0;mso-wrap-distance-left:9pt;mso-wrap-distance-top:0;mso-wrap-distance-right:9pt;mso-wrap-distance-bottom:0;mso-position-horizontal:absolute;mso-position-horizontal-relative:text;mso-position-vertical:absolute;mso-position-vertical-relative:text;mso-width-percent:0;mso-height-percent:0;mso-width-relative:margin;mso-height-relative:margin;v-text-anchor:middle" o:gfxdata="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" filled="f" strokecolor="red" strokeweight="1pt"/>
+              <v:rect w14:anchorId="1AFEBBDF" id="Rectangle 26" o:spid="_x0000_s1026" style="position:absolute;margin-left:98.3pt;margin-top:77.35pt;width:80.5pt;height:13.5pt;z-index:251666432;visibility:visible;mso-wrap-style:square;mso-width-percent:0;mso-height-percent:0;mso-wrap-distance-left:9pt;mso-wrap-distance-top:0;mso-wrap-distance-right:9pt;mso-wrap-distance-bottom:0;mso-position-horizontal:absolute;mso-position-horizontal-relative:text;mso-position-vertical:absolute;mso-position-vertical-relative:text;mso-width-percent:0;mso-height-percent:0;mso-width-relative:margin;mso-height-relative:margin;v-text-anchor:middle" o:gfxdata="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" filled="f" strokecolor="red" strokeweight="1pt"/>
             </w:pict>
           </mc:Fallback>
         </mc:AlternateContent>
@@ -1443,7 +1951,7 @@
                     <pic:cNvPicPr/>
                   </pic:nvPicPr>
                   <pic:blipFill>
-                    <a:blip r:embed="rId13">
+                    <a:blip r:embed="rId14">
                       <a:extLst>
                         <a:ext uri="{28A0092B-C50C-407E-A947-70E740481C1C}">
                           <a14:useLocalDpi xmlns:a14="http://schemas.microsoft.com/office/drawing/2010/main" val="0"/>
@@ -1472,15 +1980,99 @@
     </w:p>
     <w:p>
       <w:pPr>
+        <w:spacing w:line="276" w:lineRule="auto"/>
+        <w:ind w:left="1080"/>
+        <w:jc w:val="center"/>
+      </w:pPr>
+    </w:p>
+    <w:p>
+      <w:pPr>
+        <w:spacing w:line="276" w:lineRule="auto"/>
+        <w:ind w:left="1080"/>
+        <w:jc w:val="center"/>
+      </w:pPr>
+    </w:p>
+    <w:p>
+      <w:pPr>
+        <w:spacing w:line="276" w:lineRule="auto"/>
+        <w:ind w:left="1080"/>
+        <w:jc w:val="center"/>
+      </w:pPr>
+    </w:p>
+    <w:p>
+      <w:pPr>
+        <w:spacing w:line="276" w:lineRule="auto"/>
+        <w:ind w:left="1080"/>
+        <w:jc w:val="center"/>
+      </w:pPr>
+    </w:p>
+    <w:p>
+      <w:pPr>
+        <w:spacing w:line="276" w:lineRule="auto"/>
+        <w:ind w:left="1080"/>
+        <w:jc w:val="center"/>
+      </w:pPr>
+    </w:p>
+    <w:p>
+      <w:pPr>
+        <w:spacing w:line="276" w:lineRule="auto"/>
+        <w:ind w:left="1080"/>
+        <w:jc w:val="center"/>
+      </w:pPr>
+    </w:p>
+    <w:p>
+      <w:pPr>
+        <w:spacing w:line="276" w:lineRule="auto"/>
+        <w:ind w:left="1080"/>
+        <w:jc w:val="center"/>
+      </w:pPr>
+    </w:p>
+    <w:p>
+      <w:pPr>
+        <w:spacing w:line="276" w:lineRule="auto"/>
+        <w:ind w:left="1080"/>
+        <w:jc w:val="center"/>
+      </w:pPr>
+    </w:p>
+    <w:p>
+      <w:pPr>
+        <w:spacing w:line="276" w:lineRule="auto"/>
+        <w:ind w:left="1080"/>
+        <w:jc w:val="center"/>
+      </w:pPr>
+    </w:p>
+    <w:p>
+      <w:pPr>
+        <w:spacing w:line="276" w:lineRule="auto"/>
+        <w:ind w:left="1080"/>
+        <w:jc w:val="center"/>
+      </w:pPr>
+    </w:p>
+    <w:p>
+      <w:pPr>
+        <w:spacing w:line="276" w:lineRule="auto"/>
+        <w:ind w:left="1080"/>
+        <w:jc w:val="center"/>
+      </w:pPr>
+    </w:p>
+    <w:p>
+      <w:pPr>
+        <w:spacing w:line="276" w:lineRule="auto"/>
+        <w:ind w:left="1080"/>
+        <w:jc w:val="center"/>
+      </w:pPr>
+    </w:p>
+    <w:p>
+      <w:pPr>
         <w:pStyle w:val="ListParagraph"/>
-        <w:spacing w:line="276" w:lineRule="auto"/>
-      </w:pPr>
-    </w:p>
-    <w:p>
-      <w:pPr>
-        <w:spacing w:line="276" w:lineRule="auto"/>
-      </w:pPr>
-      <w:r>
+        <w:numPr>
+          <w:ilvl w:val="0"/>
+          <w:numId w:val="15"/>
+        </w:numPr>
+        <w:spacing w:line="276" w:lineRule="auto"/>
+      </w:pPr>
+      <w:r>
+        <w:lastRenderedPageBreak/>
         <w:t xml:space="preserve">Klik tombol </w:t>
       </w:r>
       <w:r>
@@ -1495,14 +2087,8 @@
     </w:p>
     <w:p>
       <w:pPr>
-        <w:pStyle w:val="ListParagraph"/>
-        <w:spacing w:line="276" w:lineRule="auto"/>
-      </w:pPr>
-    </w:p>
-    <w:p>
-      <w:pPr>
-        <w:spacing w:line="276" w:lineRule="auto"/>
-        <w:ind w:left="720"/>
+        <w:spacing w:line="276" w:lineRule="auto"/>
+        <w:ind w:left="1080"/>
         <w:jc w:val="center"/>
       </w:pPr>
       <w:r>
@@ -1515,7 +2101,7 @@
               <wp:anchor distT="0" distB="0" distL="114300" distR="114300" simplePos="0" relativeHeight="251667456" behindDoc="0" locked="0" layoutInCell="1" allowOverlap="1" wp14:anchorId="5A84B8DF" wp14:editId="30B52F49">
                 <wp:simplePos x="0" y="0"/>
                 <wp:positionH relativeFrom="column">
-                  <wp:posOffset>3578860</wp:posOffset>
+                  <wp:posOffset>3693160</wp:posOffset>
                 </wp:positionH>
                 <wp:positionV relativeFrom="paragraph">
                   <wp:posOffset>2512695</wp:posOffset>
@@ -1567,7 +2153,7 @@
           </mc:Choice>
           <mc:Fallback>
             <w:pict>
-              <v:rect w14:anchorId="528AD5E1" id="Rectangle 27" o:spid="_x0000_s1026" style="position:absolute;margin-left:281.8pt;margin-top:197.85pt;width:76.5pt;height:18.45pt;z-index:251667456;visibility:visible;mso-wrap-style:square;mso-width-percent:0;mso-height-percent:0;mso-wrap-distance-left:9pt;mso-wrap-distance-top:0;mso-wrap-distance-right:9pt;mso-wrap-distance-bottom:0;mso-position-horizontal:absolute;mso-position-horizontal-relative:text;mso-position-vertical:absolute;mso-position-vertical-relative:text;mso-width-percent:0;mso-height-percent:0;mso-width-relative:margin;mso-height-relative:margin;v-text-anchor:middle" o:gfxdata="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" filled="f" strokecolor="red" strokeweight="1pt"/>
+              <v:rect w14:anchorId="1B9722C1" id="Rectangle 27" o:spid="_x0000_s1026" style="position:absolute;margin-left:290.8pt;margin-top:197.85pt;width:76.5pt;height:18.45pt;z-index:251667456;visibility:visible;mso-wrap-style:square;mso-width-percent:0;mso-height-percent:0;mso-wrap-distance-left:9pt;mso-wrap-distance-top:0;mso-wrap-distance-right:9pt;mso-wrap-distance-bottom:0;mso-position-horizontal:absolute;mso-position-horizontal-relative:text;mso-position-vertical:absolute;mso-position-vertical-relative:text;mso-width-percent:0;mso-height-percent:0;mso-width-relative:margin;mso-height-relative:margin;v-text-anchor:middle" o:gfxdata="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" filled="f" strokecolor="red" strokeweight="1pt"/>
             </w:pict>
           </mc:Fallback>
         </mc:AlternateContent>
@@ -1592,7 +2178,7 @@
                     <pic:cNvPicPr/>
                   </pic:nvPicPr>
                   <pic:blipFill>
-                    <a:blip r:embed="rId14">
+                    <a:blip r:embed="rId15">
                       <a:extLst>
                         <a:ext uri="{28A0092B-C50C-407E-A947-70E740481C1C}">
                           <a14:useLocalDpi xmlns:a14="http://schemas.microsoft.com/office/drawing/2010/main" val="0"/>
@@ -1621,6 +2207,11 @@
     </w:p>
     <w:p>
       <w:pPr>
+        <w:pStyle w:val="ListParagraph"/>
+        <w:numPr>
+          <w:ilvl w:val="0"/>
+          <w:numId w:val="15"/>
+        </w:numPr>
         <w:spacing w:line="276" w:lineRule="auto"/>
       </w:pPr>
       <w:r>
@@ -1657,21 +2248,20 @@
     <w:p>
       <w:pPr>
         <w:spacing w:line="276" w:lineRule="auto"/>
-        <w:ind w:left="720"/>
+        <w:ind w:left="1080"/>
         <w:jc w:val="center"/>
       </w:pPr>
       <w:r>
         <w:rPr>
           <w:noProof/>
         </w:rPr>
-        <w:lastRenderedPageBreak/>
         <mc:AlternateContent>
           <mc:Choice Requires="wps">
             <w:drawing>
-              <wp:anchor distT="0" distB="0" distL="114300" distR="114300" simplePos="0" relativeHeight="251670528" behindDoc="0" locked="0" layoutInCell="1" allowOverlap="1" wp14:anchorId="73442DBC" wp14:editId="199B8773">
+              <wp:anchor distT="0" distB="0" distL="114300" distR="114300" simplePos="0" relativeHeight="251670528" behindDoc="0" locked="0" layoutInCell="1" allowOverlap="1" wp14:anchorId="6107FF88" wp14:editId="0AE2FAA6">
                 <wp:simplePos x="0" y="0"/>
                 <wp:positionH relativeFrom="column">
-                  <wp:posOffset>3350260</wp:posOffset>
+                  <wp:posOffset>3464560</wp:posOffset>
                 </wp:positionH>
                 <wp:positionV relativeFrom="paragraph">
                   <wp:posOffset>2312035</wp:posOffset>
@@ -1723,7 +2313,7 @@
           </mc:Choice>
           <mc:Fallback>
             <w:pict>
-              <v:rect w14:anchorId="705D46B5" id="Rectangle 30" o:spid="_x0000_s1026" style="position:absolute;margin-left:263.8pt;margin-top:182.05pt;width:43pt;height:16pt;z-index:251670528;visibility:visible;mso-wrap-style:square;mso-width-percent:0;mso-height-percent:0;mso-wrap-distance-left:9pt;mso-wrap-distance-top:0;mso-wrap-distance-right:9pt;mso-wrap-distance-bottom:0;mso-position-horizontal:absolute;mso-position-horizontal-relative:text;mso-position-vertical:absolute;mso-position-vertical-relative:text;mso-width-percent:0;mso-height-percent:0;mso-width-relative:margin;mso-height-relative:margin;v-text-anchor:middle" o:gfxdata="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" filled="f" strokecolor="red" strokeweight="1pt"/>
+              <v:rect w14:anchorId="63A9FC7D" id="Rectangle 30" o:spid="_x0000_s1026" style="position:absolute;margin-left:272.8pt;margin-top:182.05pt;width:43pt;height:16pt;z-index:251670528;visibility:visible;mso-wrap-style:square;mso-width-percent:0;mso-height-percent:0;mso-wrap-distance-left:9pt;mso-wrap-distance-top:0;mso-wrap-distance-right:9pt;mso-wrap-distance-bottom:0;mso-position-horizontal:absolute;mso-position-horizontal-relative:text;mso-position-vertical:absolute;mso-position-vertical-relative:text;mso-width-percent:0;mso-height-percent:0;mso-width-relative:margin;mso-height-relative:margin;v-text-anchor:middle" o:gfxdata="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" filled="f" strokecolor="red" strokeweight="1pt"/>
             </w:pict>
           </mc:Fallback>
         </mc:AlternateContent>
@@ -1735,13 +2325,13 @@
         <mc:AlternateContent>
           <mc:Choice Requires="wps">
             <w:drawing>
-              <wp:anchor distT="0" distB="0" distL="114300" distR="114300" simplePos="0" relativeHeight="251669504" behindDoc="0" locked="0" layoutInCell="1" allowOverlap="1" wp14:anchorId="7EA80DE1" wp14:editId="10297F68">
+              <wp:anchor distT="0" distB="0" distL="114300" distR="114300" simplePos="0" relativeHeight="251669504" behindDoc="0" locked="0" layoutInCell="1" allowOverlap="1" wp14:anchorId="37261943" wp14:editId="4BA3FD73">
                 <wp:simplePos x="0" y="0"/>
                 <wp:positionH relativeFrom="column">
-                  <wp:posOffset>2112010</wp:posOffset>
+                  <wp:posOffset>2235835</wp:posOffset>
                 </wp:positionH>
                 <wp:positionV relativeFrom="paragraph">
-                  <wp:posOffset>1899285</wp:posOffset>
+                  <wp:posOffset>1889760</wp:posOffset>
                 </wp:positionV>
                 <wp:extent cx="2362200" cy="139700"/>
                 <wp:effectExtent l="0" t="0" r="19050" b="12700"/>
@@ -1790,7 +2380,7 @@
           </mc:Choice>
           <mc:Fallback>
             <w:pict>
-              <v:rect w14:anchorId="7F4E5998" id="Rectangle 29" o:spid="_x0000_s1026" style="position:absolute;margin-left:166.3pt;margin-top:149.55pt;width:186pt;height:11pt;z-index:251669504;visibility:visible;mso-wrap-style:square;mso-width-percent:0;mso-height-percent:0;mso-wrap-distance-left:9pt;mso-wrap-distance-top:0;mso-wrap-distance-right:9pt;mso-wrap-distance-bottom:0;mso-position-horizontal:absolute;mso-position-horizontal-relative:text;mso-position-vertical:absolute;mso-position-vertical-relative:text;mso-width-percent:0;mso-height-percent:0;mso-width-relative:margin;mso-height-relative:margin;v-text-anchor:middle" o:gfxdata="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" filled="f" strokecolor="red" strokeweight="1pt"/>
+              <v:rect w14:anchorId="18777C32" id="Rectangle 29" o:spid="_x0000_s1026" style="position:absolute;margin-left:176.05pt;margin-top:148.8pt;width:186pt;height:11pt;z-index:251669504;visibility:visible;mso-wrap-style:square;mso-width-percent:0;mso-height-percent:0;mso-wrap-distance-left:9pt;mso-wrap-distance-top:0;mso-wrap-distance-right:9pt;mso-wrap-distance-bottom:0;mso-position-horizontal:absolute;mso-position-horizontal-relative:text;mso-position-vertical:absolute;mso-position-vertical-relative:text;mso-width-percent:0;mso-height-percent:0;mso-width-relative:margin;mso-height-relative:margin;v-text-anchor:middle" o:gfxdata="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" filled="f" strokecolor="red" strokeweight="1pt"/>
             </w:pict>
           </mc:Fallback>
         </mc:AlternateContent>
@@ -1802,15 +2392,15 @@
         <mc:AlternateContent>
           <mc:Choice Requires="wps">
             <w:drawing>
-              <wp:anchor distT="0" distB="0" distL="114300" distR="114300" simplePos="0" relativeHeight="251668480" behindDoc="0" locked="0" layoutInCell="1" allowOverlap="1" wp14:anchorId="23096644" wp14:editId="3AA4FBFF">
+              <wp:anchor distT="0" distB="0" distL="114300" distR="114300" simplePos="0" relativeHeight="251668480" behindDoc="0" locked="0" layoutInCell="1" allowOverlap="1" wp14:anchorId="6D3F0402" wp14:editId="2589BBC3">
                 <wp:simplePos x="0" y="0"/>
                 <wp:positionH relativeFrom="column">
-                  <wp:posOffset>2086610</wp:posOffset>
+                  <wp:posOffset>2219960</wp:posOffset>
                 </wp:positionH>
                 <wp:positionV relativeFrom="paragraph">
                   <wp:posOffset>1461135</wp:posOffset>
                 </wp:positionV>
-                <wp:extent cx="665683" cy="139700"/>
+                <wp:extent cx="665480" cy="139700"/>
                 <wp:effectExtent l="0" t="0" r="20320" b="12700"/>
                 <wp:wrapNone/>
                 <wp:docPr id="28" name="Rectangle 28"/>
@@ -1822,7 +2412,7 @@
                       <wps:spPr>
                         <a:xfrm>
                           <a:off x="0" y="0"/>
-                          <a:ext cx="665683" cy="139700"/>
+                          <a:ext cx="665480" cy="139700"/>
                         </a:xfrm>
                         <a:prstGeom prst="rect">
                           <a:avLst/>
@@ -1857,7 +2447,7 @@
           </mc:Choice>
           <mc:Fallback>
             <w:pict>
-              <v:rect w14:anchorId="51469F1D" id="Rectangle 28" o:spid="_x0000_s1026" style="position:absolute;margin-left:164.3pt;margin-top:115.05pt;width:52.4pt;height:11pt;z-index:251668480;visibility:visible;mso-wrap-style:square;mso-width-percent:0;mso-height-percent:0;mso-wrap-distance-left:9pt;mso-wrap-distance-top:0;mso-wrap-distance-right:9pt;mso-wrap-distance-bottom:0;mso-position-horizontal:absolute;mso-position-horizontal-relative:text;mso-position-vertical:absolute;mso-position-vertical-relative:text;mso-width-percent:0;mso-height-percent:0;mso-width-relative:margin;mso-height-relative:margin;v-text-anchor:middle" o:gfxdata="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" filled="f" strokecolor="red" strokeweight="1pt"/>
+              <v:rect w14:anchorId="6D4D9A45" id="Rectangle 28" o:spid="_x0000_s1026" style="position:absolute;margin-left:174.8pt;margin-top:115.05pt;width:52.4pt;height:11pt;z-index:251668480;visibility:visible;mso-wrap-style:square;mso-width-percent:0;mso-height-percent:0;mso-wrap-distance-left:9pt;mso-wrap-distance-top:0;mso-wrap-distance-right:9pt;mso-wrap-distance-bottom:0;mso-position-horizontal:absolute;mso-position-horizontal-relative:text;mso-position-vertical:absolute;mso-position-vertical-relative:text;mso-width-percent:0;mso-height-percent:0;mso-width-relative:margin;mso-height-relative:margin;v-text-anchor:middle" o:gfxdata="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" filled="f" strokecolor="red" strokeweight="1pt"/>
             </w:pict>
           </mc:Fallback>
         </mc:AlternateContent>
@@ -1882,7 +2472,7 @@
                     <pic:cNvPicPr/>
                   </pic:nvPicPr>
                   <pic:blipFill>
-                    <a:blip r:embed="rId15">
+                    <a:blip r:embed="rId16">
                       <a:extLst>
                         <a:ext uri="{28A0092B-C50C-407E-A947-70E740481C1C}">
                           <a14:useLocalDpi xmlns:a14="http://schemas.microsoft.com/office/drawing/2010/main" val="0"/>
@@ -1911,6 +2501,11 @@
     </w:p>
     <w:p>
       <w:pPr>
+        <w:pStyle w:val="ListParagraph"/>
+        <w:numPr>
+          <w:ilvl w:val="0"/>
+          <w:numId w:val="15"/>
+        </w:numPr>
         <w:spacing w:line="276" w:lineRule="auto"/>
       </w:pPr>
       <w:r>
@@ -1974,7 +2569,7 @@
     <w:p>
       <w:pPr>
         <w:spacing w:line="276" w:lineRule="auto"/>
-        <w:ind w:left="720"/>
+        <w:ind w:left="1080"/>
         <w:jc w:val="center"/>
       </w:pPr>
       <w:r>
@@ -1984,13 +2579,13 @@
         <mc:AlternateContent>
           <mc:Choice Requires="wps">
             <w:drawing>
-              <wp:anchor distT="0" distB="0" distL="114300" distR="114300" simplePos="0" relativeHeight="251672576" behindDoc="0" locked="0" layoutInCell="1" allowOverlap="1" wp14:anchorId="4C90F10F" wp14:editId="6F7CBD97">
+              <wp:anchor distT="0" distB="0" distL="114300" distR="114300" simplePos="0" relativeHeight="251672576" behindDoc="0" locked="0" layoutInCell="1" allowOverlap="1" wp14:anchorId="0DC8DF95" wp14:editId="6E361072">
                 <wp:simplePos x="0" y="0"/>
                 <wp:positionH relativeFrom="column">
-                  <wp:posOffset>3286760</wp:posOffset>
+                  <wp:posOffset>3401060</wp:posOffset>
                 </wp:positionH>
                 <wp:positionV relativeFrom="paragraph">
-                  <wp:posOffset>727710</wp:posOffset>
+                  <wp:posOffset>737235</wp:posOffset>
                 </wp:positionV>
                 <wp:extent cx="546100" cy="203200"/>
                 <wp:effectExtent l="0" t="0" r="25400" b="25400"/>
@@ -2039,7 +2634,7 @@
           </mc:Choice>
           <mc:Fallback>
             <w:pict>
-              <v:rect w14:anchorId="75722290" id="Rectangle 32" o:spid="_x0000_s1026" style="position:absolute;margin-left:258.8pt;margin-top:57.3pt;width:43pt;height:16pt;z-index:251672576;visibility:visible;mso-wrap-style:square;mso-width-percent:0;mso-height-percent:0;mso-wrap-distance-left:9pt;mso-wrap-distance-top:0;mso-wrap-distance-right:9pt;mso-wrap-distance-bottom:0;mso-position-horizontal:absolute;mso-position-horizontal-relative:text;mso-position-vertical:absolute;mso-position-vertical-relative:text;mso-width-percent:0;mso-height-percent:0;mso-width-relative:margin;mso-height-relative:margin;v-text-anchor:middle" o:gfxdata="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" filled="f" strokecolor="red" strokeweight="1pt"/>
+              <v:rect w14:anchorId="5A92958A" id="Rectangle 32" o:spid="_x0000_s1026" style="position:absolute;margin-left:267.8pt;margin-top:58.05pt;width:43pt;height:16pt;z-index:251672576;visibility:visible;mso-wrap-style:square;mso-width-percent:0;mso-height-percent:0;mso-wrap-distance-left:9pt;mso-wrap-distance-top:0;mso-wrap-distance-right:9pt;mso-wrap-distance-bottom:0;mso-position-horizontal:absolute;mso-position-horizontal-relative:text;mso-position-vertical:absolute;mso-position-vertical-relative:text;mso-width-percent:0;mso-height-percent:0;mso-width-relative:margin;mso-height-relative:margin;v-text-anchor:middle" o:gfxdata="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" filled="f" strokecolor="red" strokeweight="1pt"/>
             </w:pict>
           </mc:Fallback>
         </mc:AlternateContent>
@@ -2051,10 +2646,10 @@
         <mc:AlternateContent>
           <mc:Choice Requires="wps">
             <w:drawing>
-              <wp:anchor distT="0" distB="0" distL="114300" distR="114300" simplePos="0" relativeHeight="251671552" behindDoc="0" locked="0" layoutInCell="1" allowOverlap="1" wp14:anchorId="1F822E56" wp14:editId="6038630B">
+              <wp:anchor distT="0" distB="0" distL="114300" distR="114300" simplePos="0" relativeHeight="251671552" behindDoc="0" locked="0" layoutInCell="1" allowOverlap="1" wp14:anchorId="3AD8BB67" wp14:editId="279A2D78">
                 <wp:simplePos x="0" y="0"/>
                 <wp:positionH relativeFrom="column">
-                  <wp:posOffset>2188210</wp:posOffset>
+                  <wp:posOffset>2292985</wp:posOffset>
                 </wp:positionH>
                 <wp:positionV relativeFrom="paragraph">
                   <wp:posOffset>505460</wp:posOffset>
@@ -2106,7 +2701,7 @@
           </mc:Choice>
           <mc:Fallback>
             <w:pict>
-              <v:rect w14:anchorId="3050D9C7" id="Rectangle 31" o:spid="_x0000_s1026" style="position:absolute;margin-left:172.3pt;margin-top:39.8pt;width:174.5pt;height:15.5pt;z-index:251671552;visibility:visible;mso-wrap-style:square;mso-width-percent:0;mso-height-percent:0;mso-wrap-distance-left:9pt;mso-wrap-distance-top:0;mso-wrap-distance-right:9pt;mso-wrap-distance-bottom:0;mso-position-horizontal:absolute;mso-position-horizontal-relative:text;mso-position-vertical:absolute;mso-position-vertical-relative:text;mso-width-percent:0;mso-height-percent:0;mso-width-relative:margin;mso-height-relative:margin;v-text-anchor:middle" o:gfxdata="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" filled="f" strokecolor="red" strokeweight="1pt"/>
+              <v:rect w14:anchorId="162956C8" id="Rectangle 31" o:spid="_x0000_s1026" style="position:absolute;margin-left:180.55pt;margin-top:39.8pt;width:174.5pt;height:15.5pt;z-index:251671552;visibility:visible;mso-wrap-style:square;mso-width-percent:0;mso-height-percent:0;mso-wrap-distance-left:9pt;mso-wrap-distance-top:0;mso-wrap-distance-right:9pt;mso-wrap-distance-bottom:0;mso-position-horizontal:absolute;mso-position-horizontal-relative:text;mso-position-vertical:absolute;mso-position-vertical-relative:text;mso-width-percent:0;mso-height-percent:0;mso-width-relative:margin;mso-height-relative:margin;v-text-anchor:middle" o:gfxdata="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" filled="f" strokecolor="red" strokeweight="1pt"/>
             </w:pict>
           </mc:Fallback>
         </mc:AlternateContent>
@@ -2131,7 +2726,7 @@
                     <pic:cNvPicPr/>
                   </pic:nvPicPr>
                   <pic:blipFill>
-                    <a:blip r:embed="rId16">
+                    <a:blip r:embed="rId17">
                       <a:extLst>
                         <a:ext uri="{28A0092B-C50C-407E-A947-70E740481C1C}">
                           <a14:useLocalDpi xmlns:a14="http://schemas.microsoft.com/office/drawing/2010/main" val="0"/>
@@ -2160,6 +2755,11 @@
     </w:p>
     <w:p>
       <w:pPr>
+        <w:pStyle w:val="ListParagraph"/>
+        <w:numPr>
+          <w:ilvl w:val="0"/>
+          <w:numId w:val="15"/>
+        </w:numPr>
         <w:spacing w:line="276" w:lineRule="auto"/>
       </w:pPr>
       <w:r>
@@ -2213,6 +2813,11 @@
     </w:p>
     <w:p>
       <w:pPr>
+        <w:pStyle w:val="ListParagraph"/>
+        <w:numPr>
+          <w:ilvl w:val="0"/>
+          <w:numId w:val="15"/>
+        </w:numPr>
         <w:spacing w:line="276" w:lineRule="auto"/>
       </w:pPr>
       <w:r>
@@ -2230,14 +2835,40 @@
     </w:p>
     <w:p>
       <w:pPr>
-        <w:spacing w:line="276" w:lineRule="auto"/>
-      </w:pPr>
-      <w:r>
-        <w:t>Cek path Python.</w:t>
-      </w:r>
-    </w:p>
-    <w:p>
-      <w:pPr>
+        <w:pStyle w:val="ListParagraph"/>
+        <w:numPr>
+          <w:ilvl w:val="0"/>
+          <w:numId w:val="12"/>
+        </w:numPr>
+        <w:spacing w:line="276" w:lineRule="auto"/>
+        <w:rPr>
+          <w:b/>
+          <w:sz w:val="28"/>
+        </w:rPr>
+      </w:pPr>
+      <w:r>
+        <w:rPr>
+          <w:b/>
+          <w:sz w:val="28"/>
+        </w:rPr>
+        <w:lastRenderedPageBreak/>
+        <w:t>Cek path Python dan PIP</w:t>
+      </w:r>
+    </w:p>
+    <w:p>
+      <w:pPr>
+        <w:pStyle w:val="ListParagraph"/>
+        <w:spacing w:line="276" w:lineRule="auto"/>
+        <w:ind w:left="360"/>
+      </w:pPr>
+    </w:p>
+    <w:p>
+      <w:pPr>
+        <w:pStyle w:val="ListParagraph"/>
+        <w:numPr>
+          <w:ilvl w:val="0"/>
+          <w:numId w:val="16"/>
+        </w:numPr>
         <w:spacing w:line="276" w:lineRule="auto"/>
       </w:pPr>
       <w:r>
@@ -2346,7 +2977,7 @@
                     <pic:cNvPicPr/>
                   </pic:nvPicPr>
                   <pic:blipFill>
-                    <a:blip r:embed="rId17">
+                    <a:blip r:embed="rId18">
                       <a:extLst>
                         <a:ext uri="{28A0092B-C50C-407E-A947-70E740481C1C}">
                           <a14:useLocalDpi xmlns:a14="http://schemas.microsoft.com/office/drawing/2010/main" val="0"/>
@@ -2375,8 +3006,12 @@
     </w:p>
     <w:p>
       <w:pPr>
-        <w:spacing w:line="276" w:lineRule="auto"/>
-        <w:ind w:left="360"/>
+        <w:pStyle w:val="ListParagraph"/>
+        <w:numPr>
+          <w:ilvl w:val="0"/>
+          <w:numId w:val="16"/>
+        </w:numPr>
+        <w:spacing w:line="276" w:lineRule="auto"/>
       </w:pPr>
       <w:r>
         <w:t xml:space="preserve">Buka CMD. Ketikkan </w:t>
@@ -2401,7 +3036,6 @@
         <w:rPr>
           <w:noProof/>
         </w:rPr>
-        <w:lastRenderedPageBreak/>
         <mc:AlternateContent>
           <mc:Choice Requires="wps">
             <w:drawing>
@@ -2485,7 +3119,7 @@
                     <pic:cNvPicPr/>
                   </pic:nvPicPr>
                   <pic:blipFill>
-                    <a:blip r:embed="rId18">
+                    <a:blip r:embed="rId19">
                       <a:extLst>
                         <a:ext uri="{28A0092B-C50C-407E-A947-70E740481C1C}">
                           <a14:useLocalDpi xmlns:a14="http://schemas.microsoft.com/office/drawing/2010/main" val="0"/>
@@ -2512,15 +3146,62 @@
         </w:drawing>
       </w:r>
     </w:p>
-    <w:p/>
-    <w:p>
-      <w:r>
+    <w:p>
+      <w:pPr>
+        <w:spacing w:line="276" w:lineRule="auto"/>
+        <w:ind w:left="1080"/>
+        <w:jc w:val="center"/>
+      </w:pPr>
+    </w:p>
+    <w:p>
+      <w:pPr>
+        <w:spacing w:line="276" w:lineRule="auto"/>
+      </w:pPr>
+    </w:p>
+    <w:p>
+      <w:pPr>
+        <w:spacing w:line="276" w:lineRule="auto"/>
+      </w:pPr>
+    </w:p>
+    <w:p>
+      <w:pPr>
+        <w:spacing w:line="276" w:lineRule="auto"/>
+      </w:pPr>
+    </w:p>
+    <w:p>
+      <w:pPr>
+        <w:pStyle w:val="ListParagraph"/>
+        <w:numPr>
+          <w:ilvl w:val="0"/>
+          <w:numId w:val="12"/>
+        </w:numPr>
+        <w:spacing w:line="276" w:lineRule="auto"/>
+        <w:rPr>
+          <w:b/>
+          <w:sz w:val="28"/>
+        </w:rPr>
+      </w:pPr>
+      <w:r>
+        <w:rPr>
+          <w:b/>
+          <w:sz w:val="28"/>
+        </w:rPr>
+        <w:lastRenderedPageBreak/>
         <w:t>Instalasi program pendukung</w:t>
       </w:r>
     </w:p>
-    <w:p/>
-    <w:p>
-      <w:pPr>
+    <w:p>
+      <w:pPr>
+        <w:spacing w:line="276" w:lineRule="auto"/>
+      </w:pPr>
+    </w:p>
+    <w:p>
+      <w:pPr>
+        <w:pStyle w:val="ListParagraph"/>
+        <w:numPr>
+          <w:ilvl w:val="0"/>
+          <w:numId w:val="17"/>
+        </w:numPr>
         <w:spacing w:line="276" w:lineRule="auto"/>
       </w:pPr>
       <w:r>
@@ -2538,6 +3219,11 @@
     </w:p>
     <w:p>
       <w:pPr>
+        <w:pStyle w:val="ListParagraph"/>
+        <w:numPr>
+          <w:ilvl w:val="0"/>
+          <w:numId w:val="17"/>
+        </w:numPr>
         <w:spacing w:line="276" w:lineRule="auto"/>
       </w:pPr>
       <w:r>
@@ -2586,7 +3272,7 @@
     <w:p>
       <w:pPr>
         <w:spacing w:line="276" w:lineRule="auto"/>
-        <w:ind w:left="720"/>
+        <w:ind w:left="360"/>
         <w:jc w:val="center"/>
       </w:pPr>
       <w:r>
@@ -2599,7 +3285,7 @@
               <wp:anchor distT="0" distB="0" distL="114300" distR="114300" simplePos="0" relativeHeight="251676672" behindDoc="0" locked="0" layoutInCell="1" allowOverlap="1" wp14:anchorId="7DFDCA86" wp14:editId="0C4F6FFE">
                 <wp:simplePos x="0" y="0"/>
                 <wp:positionH relativeFrom="column">
-                  <wp:posOffset>1165225</wp:posOffset>
+                  <wp:posOffset>1031875</wp:posOffset>
                 </wp:positionH>
                 <wp:positionV relativeFrom="paragraph">
                   <wp:posOffset>319405</wp:posOffset>
@@ -2651,7 +3337,7 @@
           </mc:Choice>
           <mc:Fallback>
             <w:pict>
-              <v:rect w14:anchorId="524B83C0" id="Rectangle 36" o:spid="_x0000_s1026" style="position:absolute;margin-left:91.75pt;margin-top:25.15pt;width:327.75pt;height:59.25pt;z-index:251676672;visibility:visible;mso-wrap-style:square;mso-width-percent:0;mso-height-percent:0;mso-wrap-distance-left:9pt;mso-wrap-distance-top:0;mso-wrap-distance-right:9pt;mso-wrap-distance-bottom:0;mso-position-horizontal:absolute;mso-position-horizontal-relative:text;mso-position-vertical:absolute;mso-position-vertical-relative:text;mso-width-percent:0;mso-height-percent:0;mso-width-relative:margin;mso-height-relative:margin;v-text-anchor:middle" o:gfxdata="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" filled="f" strokecolor="red" strokeweight="1pt"/>
+              <v:rect w14:anchorId="4DCB6D6E" id="Rectangle 36" o:spid="_x0000_s1026" style="position:absolute;margin-left:81.25pt;margin-top:25.15pt;width:327.75pt;height:59.25pt;z-index:251676672;visibility:visible;mso-wrap-style:square;mso-width-percent:0;mso-height-percent:0;mso-wrap-distance-left:9pt;mso-wrap-distance-top:0;mso-wrap-distance-right:9pt;mso-wrap-distance-bottom:0;mso-position-horizontal:absolute;mso-position-horizontal-relative:text;mso-position-vertical:absolute;mso-position-vertical-relative:text;mso-width-percent:0;mso-height-percent:0;mso-width-relative:margin;mso-height-relative:margin;v-text-anchor:middle" o:gfxdata="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" filled="f" strokecolor="red" strokeweight="1pt"/>
             </w:pict>
           </mc:Fallback>
         </mc:AlternateContent>
@@ -2676,7 +3362,7 @@
                     <pic:cNvPicPr/>
                   </pic:nvPicPr>
                   <pic:blipFill>
-                    <a:blip r:embed="rId19">
+                    <a:blip r:embed="rId20">
                       <a:extLst>
                         <a:ext uri="{28A0092B-C50C-407E-A947-70E740481C1C}">
                           <a14:useLocalDpi xmlns:a14="http://schemas.microsoft.com/office/drawing/2010/main" val="0"/>
@@ -2705,6 +3391,11 @@
     </w:p>
     <w:p>
       <w:pPr>
+        <w:pStyle w:val="ListParagraph"/>
+        <w:numPr>
+          <w:ilvl w:val="0"/>
+          <w:numId w:val="17"/>
+        </w:numPr>
         <w:spacing w:line="276" w:lineRule="auto"/>
       </w:pPr>
       <w:r>
@@ -2731,6 +3422,11 @@
     </w:p>
     <w:p>
       <w:pPr>
+        <w:pStyle w:val="ListParagraph"/>
+        <w:numPr>
+          <w:ilvl w:val="0"/>
+          <w:numId w:val="17"/>
+        </w:numPr>
         <w:spacing w:line="276" w:lineRule="auto"/>
       </w:pPr>
       <w:r>
@@ -2739,6 +3435,11 @@
     </w:p>
     <w:p>
       <w:pPr>
+        <w:pStyle w:val="ListParagraph"/>
+        <w:numPr>
+          <w:ilvl w:val="0"/>
+          <w:numId w:val="17"/>
+        </w:numPr>
         <w:spacing w:line="276" w:lineRule="auto"/>
       </w:pPr>
       <w:r>
@@ -2775,21 +3476,20 @@
     <w:p>
       <w:pPr>
         <w:spacing w:line="276" w:lineRule="auto"/>
-        <w:ind w:left="1080"/>
+        <w:ind w:left="360"/>
         <w:jc w:val="center"/>
       </w:pPr>
       <w:r>
         <w:rPr>
           <w:noProof/>
         </w:rPr>
-        <w:lastRenderedPageBreak/>
         <mc:AlternateContent>
           <mc:Choice Requires="wps">
             <w:drawing>
               <wp:anchor distT="0" distB="0" distL="114300" distR="114300" simplePos="0" relativeHeight="251677696" behindDoc="0" locked="0" layoutInCell="1" allowOverlap="1" wp14:anchorId="7BBAB53F" wp14:editId="44C83576">
                 <wp:simplePos x="0" y="0"/>
                 <wp:positionH relativeFrom="column">
-                  <wp:posOffset>1289685</wp:posOffset>
+                  <wp:posOffset>1042035</wp:posOffset>
                 </wp:positionH>
                 <wp:positionV relativeFrom="paragraph">
                   <wp:posOffset>1080135</wp:posOffset>
@@ -2841,7 +3541,7 @@
           </mc:Choice>
           <mc:Fallback>
             <w:pict>
-              <v:rect w14:anchorId="1B79604C" id="Rectangle 38" o:spid="_x0000_s1026" style="position:absolute;margin-left:101.55pt;margin-top:85.05pt;width:328.5pt;height:60.75pt;z-index:251677696;visibility:visible;mso-wrap-style:square;mso-width-percent:0;mso-height-percent:0;mso-wrap-distance-left:9pt;mso-wrap-distance-top:0;mso-wrap-distance-right:9pt;mso-wrap-distance-bottom:0;mso-position-horizontal:absolute;mso-position-horizontal-relative:text;mso-position-vertical:absolute;mso-position-vertical-relative:text;mso-width-percent:0;mso-height-percent:0;mso-width-relative:margin;mso-height-relative:margin;v-text-anchor:middle" o:gfxdata="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" filled="f" strokecolor="red" strokeweight="1pt"/>
+              <v:rect w14:anchorId="65019CA2" id="Rectangle 38" o:spid="_x0000_s1026" style="position:absolute;margin-left:82.05pt;margin-top:85.05pt;width:328.5pt;height:60.75pt;z-index:251677696;visibility:visible;mso-wrap-style:square;mso-width-percent:0;mso-height-percent:0;mso-wrap-distance-left:9pt;mso-wrap-distance-top:0;mso-wrap-distance-right:9pt;mso-wrap-distance-bottom:0;mso-position-horizontal:absolute;mso-position-horizontal-relative:text;mso-position-vertical:absolute;mso-position-vertical-relative:text;mso-width-percent:0;mso-height-percent:0;mso-width-relative:margin;mso-height-relative:margin;v-text-anchor:middle" o:gfxdata="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" filled="f" strokecolor="red" strokeweight="1pt"/>
             </w:pict>
           </mc:Fallback>
         </mc:AlternateContent>
@@ -2866,7 +3566,7 @@
                     <pic:cNvPicPr/>
                   </pic:nvPicPr>
                   <pic:blipFill>
-                    <a:blip r:embed="rId20">
+                    <a:blip r:embed="rId21">
                       <a:extLst>
                         <a:ext uri="{28A0092B-C50C-407E-A947-70E740481C1C}">
                           <a14:useLocalDpi xmlns:a14="http://schemas.microsoft.com/office/drawing/2010/main" val="0"/>
@@ -2895,6 +3595,11 @@
     </w:p>
     <w:p>
       <w:pPr>
+        <w:pStyle w:val="ListParagraph"/>
+        <w:numPr>
+          <w:ilvl w:val="0"/>
+          <w:numId w:val="17"/>
+        </w:numPr>
         <w:spacing w:line="276" w:lineRule="auto"/>
       </w:pPr>
       <w:r>
@@ -2931,7 +3636,7 @@
     <w:p>
       <w:pPr>
         <w:spacing w:line="276" w:lineRule="auto"/>
-        <w:ind w:left="1080"/>
+        <w:ind w:left="360"/>
         <w:jc w:val="center"/>
       </w:pPr>
       <w:r>
@@ -2944,7 +3649,7 @@
               <wp:anchor distT="0" distB="0" distL="114300" distR="114300" simplePos="0" relativeHeight="251678720" behindDoc="0" locked="0" layoutInCell="1" allowOverlap="1" wp14:anchorId="0697472D" wp14:editId="74925014">
                 <wp:simplePos x="0" y="0"/>
                 <wp:positionH relativeFrom="column">
-                  <wp:posOffset>1270000</wp:posOffset>
+                  <wp:posOffset>1041400</wp:posOffset>
                 </wp:positionH>
                 <wp:positionV relativeFrom="paragraph">
                   <wp:posOffset>929005</wp:posOffset>
@@ -2996,7 +3701,7 @@
           </mc:Choice>
           <mc:Fallback>
             <w:pict>
-              <v:rect w14:anchorId="3BFAD2E7" id="Rectangle 40" o:spid="_x0000_s1026" style="position:absolute;margin-left:100pt;margin-top:73.15pt;width:327.75pt;height:82.5pt;z-index:251678720;visibility:visible;mso-wrap-style:square;mso-width-percent:0;mso-height-percent:0;mso-wrap-distance-left:9pt;mso-wrap-distance-top:0;mso-wrap-distance-right:9pt;mso-wrap-distance-bottom:0;mso-position-horizontal:absolute;mso-position-horizontal-relative:text;mso-position-vertical:absolute;mso-position-vertical-relative:text;mso-width-percent:0;mso-height-percent:0;mso-width-relative:margin;mso-height-relative:margin;v-text-anchor:middle" o:gfxdata="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" filled="f" strokecolor="red" strokeweight="1pt"/>
+              <v:rect w14:anchorId="629FBA25" id="Rectangle 40" o:spid="_x0000_s1026" style="position:absolute;margin-left:82pt;margin-top:73.15pt;width:327.75pt;height:82.5pt;z-index:251678720;visibility:visible;mso-wrap-style:square;mso-width-percent:0;mso-height-percent:0;mso-wrap-distance-left:9pt;mso-wrap-distance-top:0;mso-wrap-distance-right:9pt;mso-wrap-distance-bottom:0;mso-position-horizontal:absolute;mso-position-horizontal-relative:text;mso-position-vertical:absolute;mso-position-vertical-relative:text;mso-width-percent:0;mso-height-percent:0;mso-width-relative:margin;mso-height-relative:margin;v-text-anchor:middle" o:gfxdata="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" filled="f" strokecolor="red" strokeweight="1pt"/>
             </w:pict>
           </mc:Fallback>
         </mc:AlternateContent>
@@ -3021,7 +3726,7 @@
                     <pic:cNvPicPr/>
                   </pic:nvPicPr>
                   <pic:blipFill>
-                    <a:blip r:embed="rId21">
+                    <a:blip r:embed="rId22">
                       <a:extLst>
                         <a:ext uri="{28A0092B-C50C-407E-A947-70E740481C1C}">
                           <a14:useLocalDpi xmlns:a14="http://schemas.microsoft.com/office/drawing/2010/main" val="0"/>
@@ -3048,10 +3753,55 @@
         </w:drawing>
       </w:r>
     </w:p>
-    <w:p/>
-    <w:p/>
-    <w:p/>
-    <w:p/>
+    <w:p>
+      <w:pPr>
+        <w:pStyle w:val="ListParagraph"/>
+        <w:numPr>
+          <w:ilvl w:val="0"/>
+          <w:numId w:val="12"/>
+        </w:numPr>
+        <w:spacing w:line="276" w:lineRule="auto"/>
+        <w:rPr>
+          <w:b/>
+          <w:sz w:val="28"/>
+        </w:rPr>
+      </w:pPr>
+      <w:r>
+        <w:rPr>
+          <w:b/>
+          <w:sz w:val="28"/>
+        </w:rPr>
+        <w:lastRenderedPageBreak/>
+        <w:t>Instalasi aplikasi Konsisterma</w:t>
+      </w:r>
+    </w:p>
+    <w:p>
+      <w:pPr>
+        <w:spacing w:line="276" w:lineRule="auto"/>
+      </w:pPr>
+      <w:bookmarkStart w:id="0" w:name="_GoBack"/>
+      <w:bookmarkEnd w:id="0"/>
+    </w:p>
+    <w:p>
+      <w:pPr>
+        <w:spacing w:line="276" w:lineRule="auto"/>
+      </w:pPr>
+    </w:p>
+    <w:p>
+      <w:pPr>
+        <w:spacing w:line="276" w:lineRule="auto"/>
+      </w:pPr>
+    </w:p>
+    <w:p>
+      <w:pPr>
+        <w:spacing w:line="276" w:lineRule="auto"/>
+      </w:pPr>
+    </w:p>
+    <w:p>
+      <w:pPr>
+        <w:spacing w:line="276" w:lineRule="auto"/>
+      </w:pPr>
+    </w:p>
     <w:sectPr>
       <w:pgSz w:w="11907" w:h="16840" w:code="9"/>
       <w:pgMar w:top="1134" w:right="1134" w:bottom="1134" w:left="1134" w:header="720" w:footer="720" w:gutter="0"/>
@@ -3154,6 +3904,98 @@
     </w:lvl>
   </w:abstractNum>
   <w:abstractNum w:abstractNumId="1">
+    <w:nsid w:val="20C02E26"/>
+    <w:multiLevelType w:val="hybridMultilevel"/>
+    <w:tmpl w:val="2D8CD798"/>
+    <w:lvl w:ilvl="0" w:tplc="E7E6E8A4">
+      <w:start w:val="1"/>
+      <w:numFmt w:val="decimal"/>
+      <w:lvlText w:val="%1."/>
+      <w:lvlJc w:val="left"/>
+      <w:pPr>
+        <w:ind w:left="720" w:hanging="360"/>
+      </w:pPr>
+      <w:rPr>
+        <w:rFonts w:ascii="Open Sans" w:hAnsi="Open Sans" w:hint="default"/>
+        <w:b w:val="0"/>
+        <w:i w:val="0"/>
+        <w:sz w:val="22"/>
+      </w:rPr>
+    </w:lvl>
+    <w:lvl w:ilvl="1" w:tplc="04090019">
+      <w:start w:val="1"/>
+      <w:numFmt w:val="lowerLetter"/>
+      <w:lvlText w:val="%2."/>
+      <w:lvlJc w:val="left"/>
+      <w:pPr>
+        <w:ind w:left="1440" w:hanging="360"/>
+      </w:pPr>
+    </w:lvl>
+    <w:lvl w:ilvl="2" w:tplc="0409001B" w:tentative="1">
+      <w:start w:val="1"/>
+      <w:numFmt w:val="lowerRoman"/>
+      <w:lvlText w:val="%3."/>
+      <w:lvlJc w:val="right"/>
+      <w:pPr>
+        <w:ind w:left="2160" w:hanging="180"/>
+      </w:pPr>
+    </w:lvl>
+    <w:lvl w:ilvl="3" w:tplc="0409000F" w:tentative="1">
+      <w:start w:val="1"/>
+      <w:numFmt w:val="decimal"/>
+      <w:lvlText w:val="%4."/>
+      <w:lvlJc w:val="left"/>
+      <w:pPr>
+        <w:ind w:left="2880" w:hanging="360"/>
+      </w:pPr>
+    </w:lvl>
+    <w:lvl w:ilvl="4" w:tplc="04090019" w:tentative="1">
+      <w:start w:val="1"/>
+      <w:numFmt w:val="lowerLetter"/>
+      <w:lvlText w:val="%5."/>
+      <w:lvlJc w:val="left"/>
+      <w:pPr>
+        <w:ind w:left="3600" w:hanging="360"/>
+      </w:pPr>
+    </w:lvl>
+    <w:lvl w:ilvl="5" w:tplc="0409001B" w:tentative="1">
+      <w:start w:val="1"/>
+      <w:numFmt w:val="lowerRoman"/>
+      <w:lvlText w:val="%6."/>
+      <w:lvlJc w:val="right"/>
+      <w:pPr>
+        <w:ind w:left="4320" w:hanging="180"/>
+      </w:pPr>
+    </w:lvl>
+    <w:lvl w:ilvl="6" w:tplc="0409000F" w:tentative="1">
+      <w:start w:val="1"/>
+      <w:numFmt w:val="decimal"/>
+      <w:lvlText w:val="%7."/>
+      <w:lvlJc w:val="left"/>
+      <w:pPr>
+        <w:ind w:left="5040" w:hanging="360"/>
+      </w:pPr>
+    </w:lvl>
+    <w:lvl w:ilvl="7" w:tplc="04090019" w:tentative="1">
+      <w:start w:val="1"/>
+      <w:numFmt w:val="lowerLetter"/>
+      <w:lvlText w:val="%8."/>
+      <w:lvlJc w:val="left"/>
+      <w:pPr>
+        <w:ind w:left="5760" w:hanging="360"/>
+      </w:pPr>
+    </w:lvl>
+    <w:lvl w:ilvl="8" w:tplc="0409001B" w:tentative="1">
+      <w:start w:val="1"/>
+      <w:numFmt w:val="lowerRoman"/>
+      <w:lvlText w:val="%9."/>
+      <w:lvlJc w:val="right"/>
+      <w:pPr>
+        <w:ind w:left="6480" w:hanging="180"/>
+      </w:pPr>
+    </w:lvl>
+  </w:abstractNum>
+  <w:abstractNum w:abstractNumId="2">
     <w:nsid w:val="29DB68C9"/>
     <w:multiLevelType w:val="multilevel"/>
     <w:tmpl w:val="5AC80BB4"/>
@@ -3266,7 +4108,7 @@
       </w:rPr>
     </w:lvl>
   </w:abstractNum>
-  <w:abstractNum w:abstractNumId="2">
+  <w:abstractNum w:abstractNumId="3">
     <w:nsid w:val="35A52E13"/>
     <w:multiLevelType w:val="multilevel"/>
     <w:tmpl w:val="E3B077E2"/>
@@ -3379,7 +4221,7 @@
       </w:rPr>
     </w:lvl>
   </w:abstractNum>
-  <w:abstractNum w:abstractNumId="3">
+  <w:abstractNum w:abstractNumId="4">
     <w:nsid w:val="38805714"/>
     <w:multiLevelType w:val="hybridMultilevel"/>
     <w:tmpl w:val="B164BF46"/>
@@ -3465,7 +4307,93 @@
       </w:pPr>
     </w:lvl>
   </w:abstractNum>
-  <w:abstractNum w:abstractNumId="4">
+  <w:abstractNum w:abstractNumId="5">
+    <w:nsid w:val="3BDC22B0"/>
+    <w:multiLevelType w:val="hybridMultilevel"/>
+    <w:tmpl w:val="C84EF14E"/>
+    <w:lvl w:ilvl="0" w:tplc="04090017">
+      <w:start w:val="1"/>
+      <w:numFmt w:val="lowerLetter"/>
+      <w:lvlText w:val="%1)"/>
+      <w:lvlJc w:val="left"/>
+      <w:pPr>
+        <w:ind w:left="720" w:hanging="360"/>
+      </w:pPr>
+    </w:lvl>
+    <w:lvl w:ilvl="1" w:tplc="04090019">
+      <w:start w:val="1"/>
+      <w:numFmt w:val="lowerLetter"/>
+      <w:lvlText w:val="%2."/>
+      <w:lvlJc w:val="left"/>
+      <w:pPr>
+        <w:ind w:left="1440" w:hanging="360"/>
+      </w:pPr>
+    </w:lvl>
+    <w:lvl w:ilvl="2" w:tplc="0409001B" w:tentative="1">
+      <w:start w:val="1"/>
+      <w:numFmt w:val="lowerRoman"/>
+      <w:lvlText w:val="%3."/>
+      <w:lvlJc w:val="right"/>
+      <w:pPr>
+        <w:ind w:left="2160" w:hanging="180"/>
+      </w:pPr>
+    </w:lvl>
+    <w:lvl w:ilvl="3" w:tplc="0409000F" w:tentative="1">
+      <w:start w:val="1"/>
+      <w:numFmt w:val="decimal"/>
+      <w:lvlText w:val="%4."/>
+      <w:lvlJc w:val="left"/>
+      <w:pPr>
+        <w:ind w:left="2880" w:hanging="360"/>
+      </w:pPr>
+    </w:lvl>
+    <w:lvl w:ilvl="4" w:tplc="04090019" w:tentative="1">
+      <w:start w:val="1"/>
+      <w:numFmt w:val="lowerLetter"/>
+      <w:lvlText w:val="%5."/>
+      <w:lvlJc w:val="left"/>
+      <w:pPr>
+        <w:ind w:left="3600" w:hanging="360"/>
+      </w:pPr>
+    </w:lvl>
+    <w:lvl w:ilvl="5" w:tplc="0409001B" w:tentative="1">
+      <w:start w:val="1"/>
+      <w:numFmt w:val="lowerRoman"/>
+      <w:lvlText w:val="%6."/>
+      <w:lvlJc w:val="right"/>
+      <w:pPr>
+        <w:ind w:left="4320" w:hanging="180"/>
+      </w:pPr>
+    </w:lvl>
+    <w:lvl w:ilvl="6" w:tplc="0409000F" w:tentative="1">
+      <w:start w:val="1"/>
+      <w:numFmt w:val="decimal"/>
+      <w:lvlText w:val="%7."/>
+      <w:lvlJc w:val="left"/>
+      <w:pPr>
+        <w:ind w:left="5040" w:hanging="360"/>
+      </w:pPr>
+    </w:lvl>
+    <w:lvl w:ilvl="7" w:tplc="04090019" w:tentative="1">
+      <w:start w:val="1"/>
+      <w:numFmt w:val="lowerLetter"/>
+      <w:lvlText w:val="%8."/>
+      <w:lvlJc w:val="left"/>
+      <w:pPr>
+        <w:ind w:left="5760" w:hanging="360"/>
+      </w:pPr>
+    </w:lvl>
+    <w:lvl w:ilvl="8" w:tplc="0409001B" w:tentative="1">
+      <w:start w:val="1"/>
+      <w:numFmt w:val="lowerRoman"/>
+      <w:lvlText w:val="%9."/>
+      <w:lvlJc w:val="right"/>
+      <w:pPr>
+        <w:ind w:left="6480" w:hanging="180"/>
+      </w:pPr>
+    </w:lvl>
+  </w:abstractNum>
+  <w:abstractNum w:abstractNumId="6">
     <w:nsid w:val="3D937CD4"/>
     <w:multiLevelType w:val="multilevel"/>
     <w:tmpl w:val="E3B077E2"/>
@@ -3578,7 +4506,7 @@
       </w:rPr>
     </w:lvl>
   </w:abstractNum>
-  <w:abstractNum w:abstractNumId="5">
+  <w:abstractNum w:abstractNumId="7">
     <w:nsid w:val="4366724A"/>
     <w:multiLevelType w:val="multilevel"/>
     <w:tmpl w:val="5AC80BB4"/>
@@ -3691,7 +4619,7 @@
       </w:rPr>
     </w:lvl>
   </w:abstractNum>
-  <w:abstractNum w:abstractNumId="6">
+  <w:abstractNum w:abstractNumId="8">
     <w:nsid w:val="49C8339A"/>
     <w:multiLevelType w:val="multilevel"/>
     <w:tmpl w:val="5AC80BB4"/>
@@ -3804,7 +4732,99 @@
       </w:rPr>
     </w:lvl>
   </w:abstractNum>
-  <w:abstractNum w:abstractNumId="7">
+  <w:abstractNum w:abstractNumId="9">
+    <w:nsid w:val="4AAC5F77"/>
+    <w:multiLevelType w:val="hybridMultilevel"/>
+    <w:tmpl w:val="5FBC46DC"/>
+    <w:lvl w:ilvl="0" w:tplc="E7E6E8A4">
+      <w:start w:val="1"/>
+      <w:numFmt w:val="decimal"/>
+      <w:lvlText w:val="%1."/>
+      <w:lvlJc w:val="left"/>
+      <w:pPr>
+        <w:ind w:left="720" w:hanging="360"/>
+      </w:pPr>
+      <w:rPr>
+        <w:rFonts w:ascii="Open Sans" w:hAnsi="Open Sans" w:hint="default"/>
+        <w:b w:val="0"/>
+        <w:i w:val="0"/>
+        <w:sz w:val="22"/>
+      </w:rPr>
+    </w:lvl>
+    <w:lvl w:ilvl="1" w:tplc="04090019" w:tentative="1">
+      <w:start w:val="1"/>
+      <w:numFmt w:val="lowerLetter"/>
+      <w:lvlText w:val="%2."/>
+      <w:lvlJc w:val="left"/>
+      <w:pPr>
+        <w:ind w:left="1440" w:hanging="360"/>
+      </w:pPr>
+    </w:lvl>
+    <w:lvl w:ilvl="2" w:tplc="0409001B" w:tentative="1">
+      <w:start w:val="1"/>
+      <w:numFmt w:val="lowerRoman"/>
+      <w:lvlText w:val="%3."/>
+      <w:lvlJc w:val="right"/>
+      <w:pPr>
+        <w:ind w:left="2160" w:hanging="180"/>
+      </w:pPr>
+    </w:lvl>
+    <w:lvl w:ilvl="3" w:tplc="0409000F" w:tentative="1">
+      <w:start w:val="1"/>
+      <w:numFmt w:val="decimal"/>
+      <w:lvlText w:val="%4."/>
+      <w:lvlJc w:val="left"/>
+      <w:pPr>
+        <w:ind w:left="2880" w:hanging="360"/>
+      </w:pPr>
+    </w:lvl>
+    <w:lvl w:ilvl="4" w:tplc="04090019" w:tentative="1">
+      <w:start w:val="1"/>
+      <w:numFmt w:val="lowerLetter"/>
+      <w:lvlText w:val="%5."/>
+      <w:lvlJc w:val="left"/>
+      <w:pPr>
+        <w:ind w:left="3600" w:hanging="360"/>
+      </w:pPr>
+    </w:lvl>
+    <w:lvl w:ilvl="5" w:tplc="0409001B" w:tentative="1">
+      <w:start w:val="1"/>
+      <w:numFmt w:val="lowerRoman"/>
+      <w:lvlText w:val="%6."/>
+      <w:lvlJc w:val="right"/>
+      <w:pPr>
+        <w:ind w:left="4320" w:hanging="180"/>
+      </w:pPr>
+    </w:lvl>
+    <w:lvl w:ilvl="6" w:tplc="0409000F" w:tentative="1">
+      <w:start w:val="1"/>
+      <w:numFmt w:val="decimal"/>
+      <w:lvlText w:val="%7."/>
+      <w:lvlJc w:val="left"/>
+      <w:pPr>
+        <w:ind w:left="5040" w:hanging="360"/>
+      </w:pPr>
+    </w:lvl>
+    <w:lvl w:ilvl="7" w:tplc="04090019" w:tentative="1">
+      <w:start w:val="1"/>
+      <w:numFmt w:val="lowerLetter"/>
+      <w:lvlText w:val="%8."/>
+      <w:lvlJc w:val="left"/>
+      <w:pPr>
+        <w:ind w:left="5760" w:hanging="360"/>
+      </w:pPr>
+    </w:lvl>
+    <w:lvl w:ilvl="8" w:tplc="0409001B" w:tentative="1">
+      <w:start w:val="1"/>
+      <w:numFmt w:val="lowerRoman"/>
+      <w:lvlText w:val="%9."/>
+      <w:lvlJc w:val="right"/>
+      <w:pPr>
+        <w:ind w:left="6480" w:hanging="180"/>
+      </w:pPr>
+    </w:lvl>
+  </w:abstractNum>
+  <w:abstractNum w:abstractNumId="10">
     <w:nsid w:val="577E3477"/>
     <w:multiLevelType w:val="multilevel"/>
     <w:tmpl w:val="9D069CD8"/>
@@ -3917,7 +4937,120 @@
       </w:rPr>
     </w:lvl>
   </w:abstractNum>
-  <w:abstractNum w:abstractNumId="8">
+  <w:abstractNum w:abstractNumId="11">
+    <w:nsid w:val="68F850A9"/>
+    <w:multiLevelType w:val="multilevel"/>
+    <w:tmpl w:val="9D069CD8"/>
+    <w:lvl w:ilvl="0">
+      <w:start w:val="1"/>
+      <w:numFmt w:val="decimal"/>
+      <w:lvlText w:val="%1."/>
+      <w:lvlJc w:val="left"/>
+      <w:pPr>
+        <w:ind w:left="360" w:hanging="360"/>
+      </w:pPr>
+      <w:rPr>
+        <w:rFonts w:hint="default"/>
+      </w:rPr>
+    </w:lvl>
+    <w:lvl w:ilvl="1">
+      <w:start w:val="1"/>
+      <w:numFmt w:val="lowerLetter"/>
+      <w:lvlText w:val="%2."/>
+      <w:lvlJc w:val="left"/>
+      <w:pPr>
+        <w:ind w:left="720" w:hanging="360"/>
+      </w:pPr>
+      <w:rPr>
+        <w:rFonts w:hint="default"/>
+      </w:rPr>
+    </w:lvl>
+    <w:lvl w:ilvl="2">
+      <w:start w:val="1"/>
+      <w:numFmt w:val="lowerRoman"/>
+      <w:lvlText w:val="%3)"/>
+      <w:lvlJc w:val="left"/>
+      <w:pPr>
+        <w:ind w:left="1080" w:hanging="360"/>
+      </w:pPr>
+      <w:rPr>
+        <w:rFonts w:hint="default"/>
+      </w:rPr>
+    </w:lvl>
+    <w:lvl w:ilvl="3">
+      <w:start w:val="1"/>
+      <w:numFmt w:val="decimal"/>
+      <w:lvlText w:val="(%4)"/>
+      <w:lvlJc w:val="left"/>
+      <w:pPr>
+        <w:ind w:left="1440" w:hanging="360"/>
+      </w:pPr>
+      <w:rPr>
+        <w:rFonts w:hint="default"/>
+      </w:rPr>
+    </w:lvl>
+    <w:lvl w:ilvl="4">
+      <w:start w:val="1"/>
+      <w:numFmt w:val="lowerLetter"/>
+      <w:lvlText w:val="(%5)"/>
+      <w:lvlJc w:val="left"/>
+      <w:pPr>
+        <w:ind w:left="1800" w:hanging="360"/>
+      </w:pPr>
+      <w:rPr>
+        <w:rFonts w:hint="default"/>
+      </w:rPr>
+    </w:lvl>
+    <w:lvl w:ilvl="5">
+      <w:start w:val="1"/>
+      <w:numFmt w:val="lowerRoman"/>
+      <w:lvlText w:val="(%6)"/>
+      <w:lvlJc w:val="left"/>
+      <w:pPr>
+        <w:ind w:left="2160" w:hanging="360"/>
+      </w:pPr>
+      <w:rPr>
+        <w:rFonts w:hint="default"/>
+      </w:rPr>
+    </w:lvl>
+    <w:lvl w:ilvl="6">
+      <w:start w:val="1"/>
+      <w:numFmt w:val="decimal"/>
+      <w:lvlText w:val="%7."/>
+      <w:lvlJc w:val="left"/>
+      <w:pPr>
+        <w:ind w:left="2520" w:hanging="360"/>
+      </w:pPr>
+      <w:rPr>
+        <w:rFonts w:hint="default"/>
+      </w:rPr>
+    </w:lvl>
+    <w:lvl w:ilvl="7">
+      <w:start w:val="1"/>
+      <w:numFmt w:val="lowerLetter"/>
+      <w:lvlText w:val="%8."/>
+      <w:lvlJc w:val="left"/>
+      <w:pPr>
+        <w:ind w:left="2880" w:hanging="360"/>
+      </w:pPr>
+      <w:rPr>
+        <w:rFonts w:hint="default"/>
+      </w:rPr>
+    </w:lvl>
+    <w:lvl w:ilvl="8">
+      <w:start w:val="1"/>
+      <w:numFmt w:val="lowerRoman"/>
+      <w:lvlText w:val="%9."/>
+      <w:lvlJc w:val="left"/>
+      <w:pPr>
+        <w:ind w:left="3240" w:hanging="360"/>
+      </w:pPr>
+      <w:rPr>
+        <w:rFonts w:hint="default"/>
+      </w:rPr>
+    </w:lvl>
+  </w:abstractNum>
+  <w:abstractNum w:abstractNumId="12">
     <w:nsid w:val="6ABB4E2E"/>
     <w:multiLevelType w:val="multilevel"/>
     <w:tmpl w:val="5AC80BB4"/>
@@ -4030,7 +5163,265 @@
       </w:rPr>
     </w:lvl>
   </w:abstractNum>
-  <w:abstractNum w:abstractNumId="9">
+  <w:abstractNum w:abstractNumId="13">
+    <w:nsid w:val="72643002"/>
+    <w:multiLevelType w:val="hybridMultilevel"/>
+    <w:tmpl w:val="BA06F9FE"/>
+    <w:lvl w:ilvl="0" w:tplc="04090017">
+      <w:start w:val="1"/>
+      <w:numFmt w:val="lowerLetter"/>
+      <w:lvlText w:val="%1)"/>
+      <w:lvlJc w:val="left"/>
+      <w:pPr>
+        <w:ind w:left="720" w:hanging="360"/>
+      </w:pPr>
+    </w:lvl>
+    <w:lvl w:ilvl="1" w:tplc="04090019">
+      <w:start w:val="1"/>
+      <w:numFmt w:val="lowerLetter"/>
+      <w:lvlText w:val="%2."/>
+      <w:lvlJc w:val="left"/>
+      <w:pPr>
+        <w:ind w:left="1440" w:hanging="360"/>
+      </w:pPr>
+    </w:lvl>
+    <w:lvl w:ilvl="2" w:tplc="0409001B" w:tentative="1">
+      <w:start w:val="1"/>
+      <w:numFmt w:val="lowerRoman"/>
+      <w:lvlText w:val="%3."/>
+      <w:lvlJc w:val="right"/>
+      <w:pPr>
+        <w:ind w:left="2160" w:hanging="180"/>
+      </w:pPr>
+    </w:lvl>
+    <w:lvl w:ilvl="3" w:tplc="0409000F" w:tentative="1">
+      <w:start w:val="1"/>
+      <w:numFmt w:val="decimal"/>
+      <w:lvlText w:val="%4."/>
+      <w:lvlJc w:val="left"/>
+      <w:pPr>
+        <w:ind w:left="2880" w:hanging="360"/>
+      </w:pPr>
+    </w:lvl>
+    <w:lvl w:ilvl="4" w:tplc="04090019" w:tentative="1">
+      <w:start w:val="1"/>
+      <w:numFmt w:val="lowerLetter"/>
+      <w:lvlText w:val="%5."/>
+      <w:lvlJc w:val="left"/>
+      <w:pPr>
+        <w:ind w:left="3600" w:hanging="360"/>
+      </w:pPr>
+    </w:lvl>
+    <w:lvl w:ilvl="5" w:tplc="0409001B" w:tentative="1">
+      <w:start w:val="1"/>
+      <w:numFmt w:val="lowerRoman"/>
+      <w:lvlText w:val="%6."/>
+      <w:lvlJc w:val="right"/>
+      <w:pPr>
+        <w:ind w:left="4320" w:hanging="180"/>
+      </w:pPr>
+    </w:lvl>
+    <w:lvl w:ilvl="6" w:tplc="0409000F" w:tentative="1">
+      <w:start w:val="1"/>
+      <w:numFmt w:val="decimal"/>
+      <w:lvlText w:val="%7."/>
+      <w:lvlJc w:val="left"/>
+      <w:pPr>
+        <w:ind w:left="5040" w:hanging="360"/>
+      </w:pPr>
+    </w:lvl>
+    <w:lvl w:ilvl="7" w:tplc="04090019" w:tentative="1">
+      <w:start w:val="1"/>
+      <w:numFmt w:val="lowerLetter"/>
+      <w:lvlText w:val="%8."/>
+      <w:lvlJc w:val="left"/>
+      <w:pPr>
+        <w:ind w:left="5760" w:hanging="360"/>
+      </w:pPr>
+    </w:lvl>
+    <w:lvl w:ilvl="8" w:tplc="0409001B" w:tentative="1">
+      <w:start w:val="1"/>
+      <w:numFmt w:val="lowerRoman"/>
+      <w:lvlText w:val="%9."/>
+      <w:lvlJc w:val="right"/>
+      <w:pPr>
+        <w:ind w:left="6480" w:hanging="180"/>
+      </w:pPr>
+    </w:lvl>
+  </w:abstractNum>
+  <w:abstractNum w:abstractNumId="14">
+    <w:nsid w:val="76B30162"/>
+    <w:multiLevelType w:val="hybridMultilevel"/>
+    <w:tmpl w:val="95020C64"/>
+    <w:lvl w:ilvl="0" w:tplc="04090017">
+      <w:start w:val="1"/>
+      <w:numFmt w:val="lowerLetter"/>
+      <w:lvlText w:val="%1)"/>
+      <w:lvlJc w:val="left"/>
+      <w:pPr>
+        <w:ind w:left="720" w:hanging="360"/>
+      </w:pPr>
+    </w:lvl>
+    <w:lvl w:ilvl="1" w:tplc="04090019">
+      <w:start w:val="1"/>
+      <w:numFmt w:val="lowerLetter"/>
+      <w:lvlText w:val="%2."/>
+      <w:lvlJc w:val="left"/>
+      <w:pPr>
+        <w:ind w:left="1440" w:hanging="360"/>
+      </w:pPr>
+    </w:lvl>
+    <w:lvl w:ilvl="2" w:tplc="0409001B" w:tentative="1">
+      <w:start w:val="1"/>
+      <w:numFmt w:val="lowerRoman"/>
+      <w:lvlText w:val="%3."/>
+      <w:lvlJc w:val="right"/>
+      <w:pPr>
+        <w:ind w:left="2160" w:hanging="180"/>
+      </w:pPr>
+    </w:lvl>
+    <w:lvl w:ilvl="3" w:tplc="0409000F" w:tentative="1">
+      <w:start w:val="1"/>
+      <w:numFmt w:val="decimal"/>
+      <w:lvlText w:val="%4."/>
+      <w:lvlJc w:val="left"/>
+      <w:pPr>
+        <w:ind w:left="2880" w:hanging="360"/>
+      </w:pPr>
+    </w:lvl>
+    <w:lvl w:ilvl="4" w:tplc="04090019" w:tentative="1">
+      <w:start w:val="1"/>
+      <w:numFmt w:val="lowerLetter"/>
+      <w:lvlText w:val="%5."/>
+      <w:lvlJc w:val="left"/>
+      <w:pPr>
+        <w:ind w:left="3600" w:hanging="360"/>
+      </w:pPr>
+    </w:lvl>
+    <w:lvl w:ilvl="5" w:tplc="0409001B" w:tentative="1">
+      <w:start w:val="1"/>
+      <w:numFmt w:val="lowerRoman"/>
+      <w:lvlText w:val="%6."/>
+      <w:lvlJc w:val="right"/>
+      <w:pPr>
+        <w:ind w:left="4320" w:hanging="180"/>
+      </w:pPr>
+    </w:lvl>
+    <w:lvl w:ilvl="6" w:tplc="0409000F" w:tentative="1">
+      <w:start w:val="1"/>
+      <w:numFmt w:val="decimal"/>
+      <w:lvlText w:val="%7."/>
+      <w:lvlJc w:val="left"/>
+      <w:pPr>
+        <w:ind w:left="5040" w:hanging="360"/>
+      </w:pPr>
+    </w:lvl>
+    <w:lvl w:ilvl="7" w:tplc="04090019" w:tentative="1">
+      <w:start w:val="1"/>
+      <w:numFmt w:val="lowerLetter"/>
+      <w:lvlText w:val="%8."/>
+      <w:lvlJc w:val="left"/>
+      <w:pPr>
+        <w:ind w:left="5760" w:hanging="360"/>
+      </w:pPr>
+    </w:lvl>
+    <w:lvl w:ilvl="8" w:tplc="0409001B" w:tentative="1">
+      <w:start w:val="1"/>
+      <w:numFmt w:val="lowerRoman"/>
+      <w:lvlText w:val="%9."/>
+      <w:lvlJc w:val="right"/>
+      <w:pPr>
+        <w:ind w:left="6480" w:hanging="180"/>
+      </w:pPr>
+    </w:lvl>
+  </w:abstractNum>
+  <w:abstractNum w:abstractNumId="15">
+    <w:nsid w:val="796A1C45"/>
+    <w:multiLevelType w:val="hybridMultilevel"/>
+    <w:tmpl w:val="BA06F9FE"/>
+    <w:lvl w:ilvl="0" w:tplc="04090017">
+      <w:start w:val="1"/>
+      <w:numFmt w:val="lowerLetter"/>
+      <w:lvlText w:val="%1)"/>
+      <w:lvlJc w:val="left"/>
+      <w:pPr>
+        <w:ind w:left="720" w:hanging="360"/>
+      </w:pPr>
+    </w:lvl>
+    <w:lvl w:ilvl="1" w:tplc="04090019">
+      <w:start w:val="1"/>
+      <w:numFmt w:val="lowerLetter"/>
+      <w:lvlText w:val="%2."/>
+      <w:lvlJc w:val="left"/>
+      <w:pPr>
+        <w:ind w:left="1440" w:hanging="360"/>
+      </w:pPr>
+    </w:lvl>
+    <w:lvl w:ilvl="2" w:tplc="0409001B" w:tentative="1">
+      <w:start w:val="1"/>
+      <w:numFmt w:val="lowerRoman"/>
+      <w:lvlText w:val="%3."/>
+      <w:lvlJc w:val="right"/>
+      <w:pPr>
+        <w:ind w:left="2160" w:hanging="180"/>
+      </w:pPr>
+    </w:lvl>
+    <w:lvl w:ilvl="3" w:tplc="0409000F" w:tentative="1">
+      <w:start w:val="1"/>
+      <w:numFmt w:val="decimal"/>
+      <w:lvlText w:val="%4."/>
+      <w:lvlJc w:val="left"/>
+      <w:pPr>
+        <w:ind w:left="2880" w:hanging="360"/>
+      </w:pPr>
+    </w:lvl>
+    <w:lvl w:ilvl="4" w:tplc="04090019" w:tentative="1">
+      <w:start w:val="1"/>
+      <w:numFmt w:val="lowerLetter"/>
+      <w:lvlText w:val="%5."/>
+      <w:lvlJc w:val="left"/>
+      <w:pPr>
+        <w:ind w:left="3600" w:hanging="360"/>
+      </w:pPr>
+    </w:lvl>
+    <w:lvl w:ilvl="5" w:tplc="0409001B" w:tentative="1">
+      <w:start w:val="1"/>
+      <w:numFmt w:val="lowerRoman"/>
+      <w:lvlText w:val="%6."/>
+      <w:lvlJc w:val="right"/>
+      <w:pPr>
+        <w:ind w:left="4320" w:hanging="180"/>
+      </w:pPr>
+    </w:lvl>
+    <w:lvl w:ilvl="6" w:tplc="0409000F" w:tentative="1">
+      <w:start w:val="1"/>
+      <w:numFmt w:val="decimal"/>
+      <w:lvlText w:val="%7."/>
+      <w:lvlJc w:val="left"/>
+      <w:pPr>
+        <w:ind w:left="5040" w:hanging="360"/>
+      </w:pPr>
+    </w:lvl>
+    <w:lvl w:ilvl="7" w:tplc="04090019" w:tentative="1">
+      <w:start w:val="1"/>
+      <w:numFmt w:val="lowerLetter"/>
+      <w:lvlText w:val="%8."/>
+      <w:lvlJc w:val="left"/>
+      <w:pPr>
+        <w:ind w:left="5760" w:hanging="360"/>
+      </w:pPr>
+    </w:lvl>
+    <w:lvl w:ilvl="8" w:tplc="0409001B" w:tentative="1">
+      <w:start w:val="1"/>
+      <w:numFmt w:val="lowerRoman"/>
+      <w:lvlText w:val="%9."/>
+      <w:lvlJc w:val="right"/>
+      <w:pPr>
+        <w:ind w:left="6480" w:hanging="180"/>
+      </w:pPr>
+    </w:lvl>
+  </w:abstractNum>
+  <w:abstractNum w:abstractNumId="16">
     <w:nsid w:val="7DD80C6C"/>
     <w:multiLevelType w:val="hybridMultilevel"/>
     <w:tmpl w:val="6E84184C"/>
@@ -4126,31 +5517,52 @@
     <w:abstractNumId w:val="0"/>
   </w:num>
   <w:num w:numId="2">
+    <w:abstractNumId w:val="2"/>
+  </w:num>
+  <w:num w:numId="3">
+    <w:abstractNumId w:val="16"/>
+  </w:num>
+  <w:num w:numId="4">
+    <w:abstractNumId w:val="7"/>
+  </w:num>
+  <w:num w:numId="5">
+    <w:abstractNumId w:val="6"/>
+  </w:num>
+  <w:num w:numId="6">
+    <w:abstractNumId w:val="12"/>
+  </w:num>
+  <w:num w:numId="7">
+    <w:abstractNumId w:val="3"/>
+  </w:num>
+  <w:num w:numId="8">
+    <w:abstractNumId w:val="8"/>
+  </w:num>
+  <w:num w:numId="9">
+    <w:abstractNumId w:val="4"/>
+  </w:num>
+  <w:num w:numId="10">
+    <w:abstractNumId w:val="10"/>
+  </w:num>
+  <w:num w:numId="11">
+    <w:abstractNumId w:val="9"/>
+  </w:num>
+  <w:num w:numId="12">
+    <w:abstractNumId w:val="11"/>
+  </w:num>
+  <w:num w:numId="13">
     <w:abstractNumId w:val="1"/>
   </w:num>
-  <w:num w:numId="3">
-    <w:abstractNumId w:val="9"/>
-  </w:num>
-  <w:num w:numId="4">
+  <w:num w:numId="14">
     <w:abstractNumId w:val="5"/>
   </w:num>
-  <w:num w:numId="5">
-    <w:abstractNumId w:val="4"/>
+  <w:num w:numId="15">
+    <w:abstractNumId w:val="14"/>
   </w:num>
-  <w:num w:numId="6">
-    <w:abstractNumId w:val="8"/>
+  <w:num w:numId="16">
+    <w:abstractNumId w:val="13"/>
   </w:num>
-  <w:num w:numId="7">
-    <w:abstractNumId w:val="2"/>
-  </w:num>
-  <w:num w:numId="8">
-    <w:abstractNumId w:val="6"/>
-  </w:num>
-  <w:num w:numId="9">
-    <w:abstractNumId w:val="3"/>
-  </w:num>
-  <w:num w:numId="10">
-    <w:abstractNumId w:val="7"/>
+  <w:num w:numId="17">
+    <w:abstractNumId w:val="15"/>
   </w:num>
 </w:numbering>
 </file>
@@ -4856,4 +6268,16 @@
     </a:ext>
   </a:extLst>
 </a:theme>
+</file>
+
+<file path=customXml/item1.xml><?xml version="1.0" encoding="utf-8"?>
+<b:Sources xmlns:b="http://schemas.openxmlformats.org/officeDocument/2006/bibliography" xmlns="http://schemas.openxmlformats.org/officeDocument/2006/bibliography" SelectedStyle="\APASixthEditionOfficeOnline.xsl" StyleName="APA" Version="6"/>
+</file>
+
+<file path=customXml/itemProps1.xml><?xml version="1.0" encoding="utf-8"?>
+<ds:datastoreItem xmlns:ds="http://schemas.openxmlformats.org/officeDocument/2006/customXml" ds:itemID="{9A657D1A-6105-4D03-903C-37642FD6B10C}">
+  <ds:schemaRefs>
+    <ds:schemaRef ds:uri="http://schemas.openxmlformats.org/officeDocument/2006/bibliography"/>
+  </ds:schemaRefs>
+</ds:datastoreItem>
 </file>
</xml_diff>